<commit_message>
Update SISTEM INFORMASI PENYAMPAIAN KELUHAN.docx
</commit_message>
<xml_diff>
--- a/SISTEM INFORMASI PENYAMPAIAN KELUHAN.docx
+++ b/SISTEM INFORMASI PENYAMPAIAN KELUHAN.docx
@@ -1,6 +1,6 @@
 
 <file path=word/document.xml><?xml version="1.0" encoding="utf-8"?>
-<w:document xmlns:wpc="http://schemas.microsoft.com/office/word/2010/wordprocessingCanvas" xmlns:mc="http://schemas.openxmlformats.org/markup-compatibility/2006" xmlns:o="urn:schemas-microsoft-com:office:office" xmlns:r="http://schemas.openxmlformats.org/officeDocument/2006/relationships" xmlns:m="http://schemas.openxmlformats.org/officeDocument/2006/math" xmlns:v="urn:schemas-microsoft-com:vml" xmlns:wp14="http://schemas.microsoft.com/office/word/2010/wordprocessingDrawing" xmlns:wp="http://schemas.openxmlformats.org/drawingml/2006/wordprocessingDrawing" xmlns:w10="urn:schemas-microsoft-com:office:word" xmlns:w="http://schemas.openxmlformats.org/wordprocessingml/2006/main" xmlns:w14="http://schemas.microsoft.com/office/word/2010/wordml" xmlns:w15="http://schemas.microsoft.com/office/word/2012/wordml" xmlns:wpg="http://schemas.microsoft.com/office/word/2010/wordprocessingGroup" xmlns:wpi="http://schemas.microsoft.com/office/word/2010/wordprocessingInk" xmlns:wne="http://schemas.microsoft.com/office/word/2006/wordml" xmlns:wps="http://schemas.microsoft.com/office/word/2010/wordprocessingShape" mc:Ignorable="w14 w15 wp14">
+<w:document xmlns:wpc="http://schemas.microsoft.com/office/word/2010/wordprocessingCanvas" xmlns:cx="http://schemas.microsoft.com/office/drawing/2014/chartex" xmlns:cx1="http://schemas.microsoft.com/office/drawing/2015/9/8/chartex" xmlns:mc="http://schemas.openxmlformats.org/markup-compatibility/2006" xmlns:o="urn:schemas-microsoft-com:office:office" xmlns:r="http://schemas.openxmlformats.org/officeDocument/2006/relationships" xmlns:m="http://schemas.openxmlformats.org/officeDocument/2006/math" xmlns:v="urn:schemas-microsoft-com:vml" xmlns:wp14="http://schemas.microsoft.com/office/word/2010/wordprocessingDrawing" xmlns:wp="http://schemas.openxmlformats.org/drawingml/2006/wordprocessingDrawing" xmlns:w10="urn:schemas-microsoft-com:office:word" xmlns:w="http://schemas.openxmlformats.org/wordprocessingml/2006/main" xmlns:w14="http://schemas.microsoft.com/office/word/2010/wordml" xmlns:w15="http://schemas.microsoft.com/office/word/2012/wordml" xmlns:w16se="http://schemas.microsoft.com/office/word/2015/wordml/symex" xmlns:wpg="http://schemas.microsoft.com/office/word/2010/wordprocessingGroup" xmlns:wpi="http://schemas.microsoft.com/office/word/2010/wordprocessingInk" xmlns:wne="http://schemas.microsoft.com/office/word/2006/wordml" xmlns:wps="http://schemas.microsoft.com/office/word/2010/wordprocessingShape" mc:Ignorable="w14 w15 w16se wp14">
   <w:body>
     <w:p>
       <w:pPr>
@@ -18,15 +18,22 @@
         </w:rPr>
         <w:t>ela</w:t>
       </w:r>
+      <w:r>
+        <w:rPr>
+          <w:b/>
+          <w:lang w:val="id-ID"/>
+        </w:rPr>
+        <w:t>SISTEM INFORMASI PENYAMPAIAN KELUHAN</w:t>
+      </w:r>
+      <w:r>
+        <w:rPr>
+          <w:b/>
+          <w:lang w:val="id-ID"/>
+        </w:rPr>
+        <w:t>fea</w:t>
+      </w:r>
       <w:bookmarkStart w:id="0" w:name="_GoBack"/>
       <w:bookmarkEnd w:id="0"/>
-      <w:r>
-        <w:rPr>
-          <w:b/>
-          <w:lang w:val="id-ID"/>
-        </w:rPr>
-        <w:t>SISTEM INFORMASI PENYAMPAIAN KELUHAN</w:t>
-      </w:r>
     </w:p>
     <w:p>
       <w:pPr>
@@ -134,6 +141,7 @@
       <w:r>
         <w:rPr>
           <w:noProof/>
+          <w:lang w:val="en-GB" w:eastAsia="en-GB"/>
         </w:rPr>
         <w:drawing>
           <wp:inline distT="0" distB="0" distL="0" distR="0" wp14:anchorId="0DB702FC" wp14:editId="40FA42DB">
@@ -644,6 +652,7 @@
           <w:noProof/>
           <w:sz w:val="20"/>
           <w:szCs w:val="20"/>
+          <w:lang w:val="en-GB" w:eastAsia="en-GB"/>
         </w:rPr>
         <w:drawing>
           <wp:inline distT="0" distB="0" distL="0" distR="0" wp14:anchorId="4E3FEEF3" wp14:editId="05BECD9A">
@@ -1144,6 +1153,7 @@
           <w:noProof/>
           <w:sz w:val="28"/>
           <w:szCs w:val="28"/>
+          <w:lang w:val="en-GB" w:eastAsia="en-GB"/>
         </w:rPr>
         <w:drawing>
           <wp:anchor distT="0" distB="0" distL="114300" distR="114300" simplePos="0" relativeHeight="251659264" behindDoc="1" locked="0" layoutInCell="1" allowOverlap="1" wp14:anchorId="77FE2F10" wp14:editId="6D6061B6">
@@ -1755,6 +1765,7 @@
           <w:noProof/>
           <w:sz w:val="28"/>
           <w:szCs w:val="28"/>
+          <w:lang w:val="en-GB" w:eastAsia="en-GB"/>
         </w:rPr>
         <w:drawing>
           <wp:anchor distT="0" distB="0" distL="114300" distR="114300" simplePos="0" relativeHeight="251660288" behindDoc="1" locked="0" layoutInCell="1" allowOverlap="1" wp14:anchorId="25916859" wp14:editId="565CE118">
@@ -8097,7 +8108,6 @@
       </w:pPr>
       <w:bookmarkStart w:id="14" w:name="_Toc9337934"/>
       <w:r>
-        <w:lastRenderedPageBreak/>
         <w:t>DAFTAR GAMBAR</w:t>
       </w:r>
       <w:bookmarkEnd w:id="14"/>
@@ -8718,7 +8728,6 @@
         </w:rPr>
       </w:pPr>
       <w:r>
-        <w:lastRenderedPageBreak/>
         <w:t>Pada</w:t>
       </w:r>
       <w:r>
@@ -10887,7 +10896,7 @@
       </w:pPr>
       <w:r>
         <w:rPr>
-          <w:lang w:val="en-US" w:eastAsia="en-US"/>
+          <w:lang w:val="en-GB" w:eastAsia="en-GB"/>
         </w:rPr>
         <w:drawing>
           <wp:inline distT="0" distB="0" distL="0" distR="0" wp14:anchorId="4434297D" wp14:editId="20287D19">
@@ -10957,7 +10966,7 @@
       </w:pPr>
       <w:r>
         <w:rPr>
-          <w:lang w:val="en-US" w:eastAsia="en-US"/>
+          <w:lang w:val="en-GB" w:eastAsia="en-GB"/>
         </w:rPr>
         <w:drawing>
           <wp:inline distT="0" distB="0" distL="0" distR="0" wp14:anchorId="4C53F602" wp14:editId="4C1180F8">
@@ -11031,6 +11040,7 @@
           <w:b/>
           <w:lang w:eastAsia="id-ID"/>
         </w:rPr>
+        <w:lastRenderedPageBreak/>
         <w:t>Catatan:</w:t>
       </w:r>
       <w:r>
@@ -11992,6 +12002,7 @@
       <w:r>
         <w:rPr>
           <w:noProof/>
+          <w:lang w:val="en-GB" w:eastAsia="en-GB"/>
         </w:rPr>
         <w:drawing>
           <wp:inline distT="0" distB="0" distL="0" distR="0" wp14:anchorId="568D868E" wp14:editId="0E6FD4F9">
@@ -12247,6 +12258,7 @@
           <w:noProof/>
           <w:szCs w:val="24"/>
           <w:vertAlign w:val="superscript"/>
+          <w:lang w:val="en-GB" w:eastAsia="en-GB"/>
         </w:rPr>
         <mc:AlternateContent>
           <mc:Choice Requires="wps">
@@ -12298,7 +12310,7 @@
               </wp:anchor>
             </w:drawing>
           </mc:Choice>
-          <mc:Fallback xmlns:w16se="http://schemas.microsoft.com/office/word/2015/wordml/symex" xmlns:cx1="http://schemas.microsoft.com/office/drawing/2015/9/8/chartex" xmlns:cx="http://schemas.microsoft.com/office/drawing/2014/chartex">
+          <mc:Fallback>
             <w:pict>
               <v:line w14:anchorId="4D580D67" id="Straight Connector 9" o:spid="_x0000_s1026" style="position:absolute;z-index:251661312;visibility:visible;mso-wrap-style:square;mso-wrap-distance-left:9pt;mso-wrap-distance-top:0;mso-wrap-distance-right:9pt;mso-wrap-distance-bottom:0;mso-position-horizontal:absolute;mso-position-horizontal-relative:text;mso-position-vertical:absolute;mso-position-vertical-relative:text" from="-1.25pt,2.45pt" to="109.1pt,2.45pt" o:gfxdata="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" strokecolor="#5b9bd5 [3204]" strokeweight=".5pt">
                 <v:stroke joinstyle="miter"/>
@@ -12367,6 +12379,7 @@
           <w:szCs w:val="24"/>
           <w:lang w:val="en-MY"/>
         </w:rPr>
+        <w:lastRenderedPageBreak/>
         <w:t xml:space="preserve">Footnote digunakan untuk menjelaskan makna sebuah kata yang dimaksud oleh penulis, dari sumber referensi tertentu atau penjelasan penulis langsung. </w:t>
       </w:r>
     </w:p>
@@ -12377,6 +12390,7 @@
       </w:pPr>
       <w:bookmarkStart w:id="40" w:name="_Toc9337954"/>
       <w:r>
+        <w:lastRenderedPageBreak/>
         <w:t>BAB III</w:t>
       </w:r>
       <w:r>
@@ -12849,6 +12863,7 @@
       </w:pPr>
       <w:bookmarkStart w:id="44" w:name="_Toc9337957"/>
       <w:r>
+        <w:lastRenderedPageBreak/>
         <w:t>Solusi Yang Diusulkan</w:t>
       </w:r>
       <w:bookmarkEnd w:id="44"/>
@@ -13216,6 +13231,7 @@
       </w:pPr>
       <w:bookmarkStart w:id="46" w:name="_Toc9337958"/>
       <w:r>
+        <w:lastRenderedPageBreak/>
         <w:t>BAB IV</w:t>
       </w:r>
       <w:r>
@@ -13517,6 +13533,7 @@
           <w:b/>
           <w:szCs w:val="24"/>
         </w:rPr>
+        <w:lastRenderedPageBreak/>
         <w:t>Contoh</w:t>
       </w:r>
       <w:r>
@@ -13553,6 +13570,7 @@
       <w:r>
         <w:rPr>
           <w:noProof/>
+          <w:lang w:val="en-GB" w:eastAsia="en-GB"/>
         </w:rPr>
         <w:drawing>
           <wp:inline distT="0" distB="0" distL="0" distR="0" wp14:anchorId="7F4F9FCE" wp14:editId="2CB2A2F0">
@@ -13637,6 +13655,7 @@
       </w:pPr>
       <w:bookmarkStart w:id="50" w:name="_Toc9337960"/>
       <w:r>
+        <w:lastRenderedPageBreak/>
         <w:t>Implementasi sistem</w:t>
       </w:r>
       <w:bookmarkEnd w:id="50"/>
@@ -13748,6 +13767,7 @@
       <w:r>
         <w:rPr>
           <w:noProof/>
+          <w:lang w:val="en-GB" w:eastAsia="en-GB"/>
         </w:rPr>
         <w:drawing>
           <wp:inline distT="0" distB="0" distL="0" distR="0" wp14:anchorId="5C21A9D4" wp14:editId="127CFF4A">
@@ -13941,7 +13961,11 @@
         <w:t>merupakan pengujian terhadap sistem yang fokus pada alur logika.  Jika terdapat fungsi atau tampilan yang tidak sesuai dengan proses yang dilakukan, maka perintah pada baris program, modul, dan fungsi yang terdapat pada fungsi tersebut harus dilakukan pengecekkan</w:t>
       </w:r>
       <w:r>
-        <w:t>. Apakah masih ada error atau missing link. Pengujian white box testing bisa menggunakan table daftar check-list program dari tiap file yang di uji beserta hasilnya, atau juga dilakukan dengan software pengujian, misal: aplikasi web – menggunakan software web link validator, dll.</w:t>
+        <w:t xml:space="preserve">. Apakah masih ada error atau missing </w:t>
+      </w:r>
+      <w:r>
+        <w:lastRenderedPageBreak/>
+        <w:t>link. Pengujian white box testing bisa menggunakan table daftar check-list program dari tiap file yang di uji beserta hasilnya, atau juga dilakukan dengan software pengujian, misal: aplikasi web – menggunakan software web link validator, dll.</w:t>
       </w:r>
     </w:p>
     <w:p>
@@ -14798,6 +14822,7 @@
       </w:pPr>
       <w:bookmarkStart w:id="55" w:name="_Toc9337962"/>
       <w:r>
+        <w:lastRenderedPageBreak/>
         <w:t>BAB V</w:t>
       </w:r>
       <w:r>
@@ -15218,6 +15243,7 @@
         <w:rPr>
           <w:b/>
         </w:rPr>
+        <w:lastRenderedPageBreak/>
         <w:t xml:space="preserve">Contoh: </w:t>
       </w:r>
       <w:r>
@@ -15246,6 +15272,7 @@
       </w:pPr>
       <w:bookmarkStart w:id="58" w:name="_Toc9337965"/>
       <w:r>
+        <w:lastRenderedPageBreak/>
         <w:t>DAFTAR PUSTAKA</w:t>
       </w:r>
       <w:bookmarkEnd w:id="58"/>
@@ -15444,6 +15471,7 @@
         <w:rPr>
           <w:rStyle w:val="IntenseReference"/>
         </w:rPr>
+        <w:lastRenderedPageBreak/>
         <w:t>LAMPIRAN</w:t>
       </w:r>
       <w:bookmarkEnd w:id="59"/>
@@ -15475,7 +15503,7 @@
 </file>
 
 <file path=word/endnotes.xml><?xml version="1.0" encoding="utf-8"?>
-<w:endnotes xmlns:wpc="http://schemas.microsoft.com/office/word/2010/wordprocessingCanvas" xmlns:mc="http://schemas.openxmlformats.org/markup-compatibility/2006" xmlns:o="urn:schemas-microsoft-com:office:office" xmlns:r="http://schemas.openxmlformats.org/officeDocument/2006/relationships" xmlns:m="http://schemas.openxmlformats.org/officeDocument/2006/math" xmlns:v="urn:schemas-microsoft-com:vml" xmlns:wp14="http://schemas.microsoft.com/office/word/2010/wordprocessingDrawing" xmlns:wp="http://schemas.openxmlformats.org/drawingml/2006/wordprocessingDrawing" xmlns:w10="urn:schemas-microsoft-com:office:word" xmlns:w="http://schemas.openxmlformats.org/wordprocessingml/2006/main" xmlns:w14="http://schemas.microsoft.com/office/word/2010/wordml" xmlns:w15="http://schemas.microsoft.com/office/word/2012/wordml" xmlns:wpg="http://schemas.microsoft.com/office/word/2010/wordprocessingGroup" xmlns:wpi="http://schemas.microsoft.com/office/word/2010/wordprocessingInk" xmlns:wne="http://schemas.microsoft.com/office/word/2006/wordml" xmlns:wps="http://schemas.microsoft.com/office/word/2010/wordprocessingShape" mc:Ignorable="w14 w15 wp14">
+<w:endnotes xmlns:wpc="http://schemas.microsoft.com/office/word/2010/wordprocessingCanvas" xmlns:cx="http://schemas.microsoft.com/office/drawing/2014/chartex" xmlns:cx1="http://schemas.microsoft.com/office/drawing/2015/9/8/chartex" xmlns:mc="http://schemas.openxmlformats.org/markup-compatibility/2006" xmlns:o="urn:schemas-microsoft-com:office:office" xmlns:r="http://schemas.openxmlformats.org/officeDocument/2006/relationships" xmlns:m="http://schemas.openxmlformats.org/officeDocument/2006/math" xmlns:v="urn:schemas-microsoft-com:vml" xmlns:wp14="http://schemas.microsoft.com/office/word/2010/wordprocessingDrawing" xmlns:wp="http://schemas.openxmlformats.org/drawingml/2006/wordprocessingDrawing" xmlns:w10="urn:schemas-microsoft-com:office:word" xmlns:w="http://schemas.openxmlformats.org/wordprocessingml/2006/main" xmlns:w14="http://schemas.microsoft.com/office/word/2010/wordml" xmlns:w15="http://schemas.microsoft.com/office/word/2012/wordml" xmlns:w16se="http://schemas.microsoft.com/office/word/2015/wordml/symex" xmlns:wpg="http://schemas.microsoft.com/office/word/2010/wordprocessingGroup" xmlns:wpi="http://schemas.microsoft.com/office/word/2010/wordprocessingInk" xmlns:wne="http://schemas.microsoft.com/office/word/2006/wordml" xmlns:wps="http://schemas.microsoft.com/office/word/2010/wordprocessingShape" mc:Ignorable="w14 w15 w16se wp14">
   <w:endnote w:type="separator" w:id="-1">
     <w:p>
       <w:pPr>
@@ -15500,7 +15528,7 @@
 </file>
 
 <file path=word/footer1.xml><?xml version="1.0" encoding="utf-8"?>
-<w:ftr xmlns:wpc="http://schemas.microsoft.com/office/word/2010/wordprocessingCanvas" xmlns:mc="http://schemas.openxmlformats.org/markup-compatibility/2006" xmlns:o="urn:schemas-microsoft-com:office:office" xmlns:r="http://schemas.openxmlformats.org/officeDocument/2006/relationships" xmlns:m="http://schemas.openxmlformats.org/officeDocument/2006/math" xmlns:v="urn:schemas-microsoft-com:vml" xmlns:wp14="http://schemas.microsoft.com/office/word/2010/wordprocessingDrawing" xmlns:wp="http://schemas.openxmlformats.org/drawingml/2006/wordprocessingDrawing" xmlns:w10="urn:schemas-microsoft-com:office:word" xmlns:w="http://schemas.openxmlformats.org/wordprocessingml/2006/main" xmlns:w14="http://schemas.microsoft.com/office/word/2010/wordml" xmlns:w15="http://schemas.microsoft.com/office/word/2012/wordml" xmlns:wpg="http://schemas.microsoft.com/office/word/2010/wordprocessingGroup" xmlns:wpi="http://schemas.microsoft.com/office/word/2010/wordprocessingInk" xmlns:wne="http://schemas.microsoft.com/office/word/2006/wordml" xmlns:wps="http://schemas.microsoft.com/office/word/2010/wordprocessingShape" mc:Ignorable="w14 w15 wp14">
+<w:ftr xmlns:wpc="http://schemas.microsoft.com/office/word/2010/wordprocessingCanvas" xmlns:cx="http://schemas.microsoft.com/office/drawing/2014/chartex" xmlns:cx1="http://schemas.microsoft.com/office/drawing/2015/9/8/chartex" xmlns:mc="http://schemas.openxmlformats.org/markup-compatibility/2006" xmlns:o="urn:schemas-microsoft-com:office:office" xmlns:r="http://schemas.openxmlformats.org/officeDocument/2006/relationships" xmlns:m="http://schemas.openxmlformats.org/officeDocument/2006/math" xmlns:v="urn:schemas-microsoft-com:vml" xmlns:wp14="http://schemas.microsoft.com/office/word/2010/wordprocessingDrawing" xmlns:wp="http://schemas.openxmlformats.org/drawingml/2006/wordprocessingDrawing" xmlns:w10="urn:schemas-microsoft-com:office:word" xmlns:w="http://schemas.openxmlformats.org/wordprocessingml/2006/main" xmlns:w14="http://schemas.microsoft.com/office/word/2010/wordml" xmlns:w15="http://schemas.microsoft.com/office/word/2012/wordml" xmlns:w16se="http://schemas.microsoft.com/office/word/2015/wordml/symex" xmlns:wpg="http://schemas.microsoft.com/office/word/2010/wordprocessingGroup" xmlns:wpi="http://schemas.microsoft.com/office/word/2010/wordprocessingInk" xmlns:wne="http://schemas.microsoft.com/office/word/2006/wordml" xmlns:wps="http://schemas.microsoft.com/office/word/2010/wordprocessingShape" mc:Ignorable="w14 w15 w16se wp14">
   <w:p>
     <w:pPr>
       <w:pStyle w:val="Footer"/>
@@ -15523,7 +15551,7 @@
 </file>
 
 <file path=word/footer10.xml><?xml version="1.0" encoding="utf-8"?>
-<w:ftr xmlns:wpc="http://schemas.microsoft.com/office/word/2010/wordprocessingCanvas" xmlns:mc="http://schemas.openxmlformats.org/markup-compatibility/2006" xmlns:o="urn:schemas-microsoft-com:office:office" xmlns:r="http://schemas.openxmlformats.org/officeDocument/2006/relationships" xmlns:m="http://schemas.openxmlformats.org/officeDocument/2006/math" xmlns:v="urn:schemas-microsoft-com:vml" xmlns:wp14="http://schemas.microsoft.com/office/word/2010/wordprocessingDrawing" xmlns:wp="http://schemas.openxmlformats.org/drawingml/2006/wordprocessingDrawing" xmlns:w10="urn:schemas-microsoft-com:office:word" xmlns:w="http://schemas.openxmlformats.org/wordprocessingml/2006/main" xmlns:w14="http://schemas.microsoft.com/office/word/2010/wordml" xmlns:w15="http://schemas.microsoft.com/office/word/2012/wordml" xmlns:wpg="http://schemas.microsoft.com/office/word/2010/wordprocessingGroup" xmlns:wpi="http://schemas.microsoft.com/office/word/2010/wordprocessingInk" xmlns:wne="http://schemas.microsoft.com/office/word/2006/wordml" xmlns:wps="http://schemas.microsoft.com/office/word/2010/wordprocessingShape" mc:Ignorable="w14 w15 wp14">
+<w:ftr xmlns:wpc="http://schemas.microsoft.com/office/word/2010/wordprocessingCanvas" xmlns:cx="http://schemas.microsoft.com/office/drawing/2014/chartex" xmlns:cx1="http://schemas.microsoft.com/office/drawing/2015/9/8/chartex" xmlns:mc="http://schemas.openxmlformats.org/markup-compatibility/2006" xmlns:o="urn:schemas-microsoft-com:office:office" xmlns:r="http://schemas.openxmlformats.org/officeDocument/2006/relationships" xmlns:m="http://schemas.openxmlformats.org/officeDocument/2006/math" xmlns:v="urn:schemas-microsoft-com:vml" xmlns:wp14="http://schemas.microsoft.com/office/word/2010/wordprocessingDrawing" xmlns:wp="http://schemas.openxmlformats.org/drawingml/2006/wordprocessingDrawing" xmlns:w10="urn:schemas-microsoft-com:office:word" xmlns:w="http://schemas.openxmlformats.org/wordprocessingml/2006/main" xmlns:w14="http://schemas.microsoft.com/office/word/2010/wordml" xmlns:w15="http://schemas.microsoft.com/office/word/2012/wordml" xmlns:w16se="http://schemas.microsoft.com/office/word/2015/wordml/symex" xmlns:wpg="http://schemas.microsoft.com/office/word/2010/wordprocessingGroup" xmlns:wpi="http://schemas.microsoft.com/office/word/2010/wordprocessingInk" xmlns:wne="http://schemas.microsoft.com/office/word/2006/wordml" xmlns:wps="http://schemas.microsoft.com/office/word/2010/wordprocessingShape" mc:Ignorable="w14 w15 w16se wp14">
   <w:sdt>
     <w:sdtPr>
       <w:id w:val="-935975316"/>
@@ -15572,7 +15600,7 @@
 </file>
 
 <file path=word/footer11.xml><?xml version="1.0" encoding="utf-8"?>
-<w:ftr xmlns:wpc="http://schemas.microsoft.com/office/word/2010/wordprocessingCanvas" xmlns:mc="http://schemas.openxmlformats.org/markup-compatibility/2006" xmlns:o="urn:schemas-microsoft-com:office:office" xmlns:r="http://schemas.openxmlformats.org/officeDocument/2006/relationships" xmlns:m="http://schemas.openxmlformats.org/officeDocument/2006/math" xmlns:v="urn:schemas-microsoft-com:vml" xmlns:wp14="http://schemas.microsoft.com/office/word/2010/wordprocessingDrawing" xmlns:wp="http://schemas.openxmlformats.org/drawingml/2006/wordprocessingDrawing" xmlns:w10="urn:schemas-microsoft-com:office:word" xmlns:w="http://schemas.openxmlformats.org/wordprocessingml/2006/main" xmlns:w14="http://schemas.microsoft.com/office/word/2010/wordml" xmlns:w15="http://schemas.microsoft.com/office/word/2012/wordml" xmlns:wpg="http://schemas.microsoft.com/office/word/2010/wordprocessingGroup" xmlns:wpi="http://schemas.microsoft.com/office/word/2010/wordprocessingInk" xmlns:wne="http://schemas.microsoft.com/office/word/2006/wordml" xmlns:wps="http://schemas.microsoft.com/office/word/2010/wordprocessingShape" mc:Ignorable="w14 w15 wp14">
+<w:ftr xmlns:wpc="http://schemas.microsoft.com/office/word/2010/wordprocessingCanvas" xmlns:cx="http://schemas.microsoft.com/office/drawing/2014/chartex" xmlns:cx1="http://schemas.microsoft.com/office/drawing/2015/9/8/chartex" xmlns:mc="http://schemas.openxmlformats.org/markup-compatibility/2006" xmlns:o="urn:schemas-microsoft-com:office:office" xmlns:r="http://schemas.openxmlformats.org/officeDocument/2006/relationships" xmlns:m="http://schemas.openxmlformats.org/officeDocument/2006/math" xmlns:v="urn:schemas-microsoft-com:vml" xmlns:wp14="http://schemas.microsoft.com/office/word/2010/wordprocessingDrawing" xmlns:wp="http://schemas.openxmlformats.org/drawingml/2006/wordprocessingDrawing" xmlns:w10="urn:schemas-microsoft-com:office:word" xmlns:w="http://schemas.openxmlformats.org/wordprocessingml/2006/main" xmlns:w14="http://schemas.microsoft.com/office/word/2010/wordml" xmlns:w15="http://schemas.microsoft.com/office/word/2012/wordml" xmlns:w16se="http://schemas.microsoft.com/office/word/2015/wordml/symex" xmlns:wpg="http://schemas.microsoft.com/office/word/2010/wordprocessingGroup" xmlns:wpi="http://schemas.microsoft.com/office/word/2010/wordprocessingInk" xmlns:wne="http://schemas.microsoft.com/office/word/2006/wordml" xmlns:wps="http://schemas.microsoft.com/office/word/2010/wordprocessingShape" mc:Ignorable="w14 w15 w16se wp14">
   <w:p>
     <w:pPr>
       <w:pStyle w:val="Footer"/>
@@ -15595,7 +15623,7 @@
 </file>
 
 <file path=word/footer12.xml><?xml version="1.0" encoding="utf-8"?>
-<w:ftr xmlns:wpc="http://schemas.microsoft.com/office/word/2010/wordprocessingCanvas" xmlns:mc="http://schemas.openxmlformats.org/markup-compatibility/2006" xmlns:o="urn:schemas-microsoft-com:office:office" xmlns:r="http://schemas.openxmlformats.org/officeDocument/2006/relationships" xmlns:m="http://schemas.openxmlformats.org/officeDocument/2006/math" xmlns:v="urn:schemas-microsoft-com:vml" xmlns:wp14="http://schemas.microsoft.com/office/word/2010/wordprocessingDrawing" xmlns:wp="http://schemas.openxmlformats.org/drawingml/2006/wordprocessingDrawing" xmlns:w10="urn:schemas-microsoft-com:office:word" xmlns:w="http://schemas.openxmlformats.org/wordprocessingml/2006/main" xmlns:w14="http://schemas.microsoft.com/office/word/2010/wordml" xmlns:w15="http://schemas.microsoft.com/office/word/2012/wordml" xmlns:wpg="http://schemas.microsoft.com/office/word/2010/wordprocessingGroup" xmlns:wpi="http://schemas.microsoft.com/office/word/2010/wordprocessingInk" xmlns:wne="http://schemas.microsoft.com/office/word/2006/wordml" xmlns:wps="http://schemas.microsoft.com/office/word/2010/wordprocessingShape" mc:Ignorable="w14 w15 wp14">
+<w:ftr xmlns:wpc="http://schemas.microsoft.com/office/word/2010/wordprocessingCanvas" xmlns:cx="http://schemas.microsoft.com/office/drawing/2014/chartex" xmlns:cx1="http://schemas.microsoft.com/office/drawing/2015/9/8/chartex" xmlns:mc="http://schemas.openxmlformats.org/markup-compatibility/2006" xmlns:o="urn:schemas-microsoft-com:office:office" xmlns:r="http://schemas.openxmlformats.org/officeDocument/2006/relationships" xmlns:m="http://schemas.openxmlformats.org/officeDocument/2006/math" xmlns:v="urn:schemas-microsoft-com:vml" xmlns:wp14="http://schemas.microsoft.com/office/word/2010/wordprocessingDrawing" xmlns:wp="http://schemas.openxmlformats.org/drawingml/2006/wordprocessingDrawing" xmlns:w10="urn:schemas-microsoft-com:office:word" xmlns:w="http://schemas.openxmlformats.org/wordprocessingml/2006/main" xmlns:w14="http://schemas.microsoft.com/office/word/2010/wordml" xmlns:w15="http://schemas.microsoft.com/office/word/2012/wordml" xmlns:w16se="http://schemas.microsoft.com/office/word/2015/wordml/symex" xmlns:wpg="http://schemas.microsoft.com/office/word/2010/wordprocessingGroup" xmlns:wpi="http://schemas.microsoft.com/office/word/2010/wordprocessingInk" xmlns:wne="http://schemas.microsoft.com/office/word/2006/wordml" xmlns:wps="http://schemas.microsoft.com/office/word/2010/wordprocessingShape" mc:Ignorable="w14 w15 w16se wp14">
   <w:p>
     <w:pPr>
       <w:pStyle w:val="Footer"/>
@@ -15618,7 +15646,7 @@
 </file>
 
 <file path=word/footer13.xml><?xml version="1.0" encoding="utf-8"?>
-<w:ftr xmlns:wpc="http://schemas.microsoft.com/office/word/2010/wordprocessingCanvas" xmlns:mc="http://schemas.openxmlformats.org/markup-compatibility/2006" xmlns:o="urn:schemas-microsoft-com:office:office" xmlns:r="http://schemas.openxmlformats.org/officeDocument/2006/relationships" xmlns:m="http://schemas.openxmlformats.org/officeDocument/2006/math" xmlns:v="urn:schemas-microsoft-com:vml" xmlns:wp14="http://schemas.microsoft.com/office/word/2010/wordprocessingDrawing" xmlns:wp="http://schemas.openxmlformats.org/drawingml/2006/wordprocessingDrawing" xmlns:w10="urn:schemas-microsoft-com:office:word" xmlns:w="http://schemas.openxmlformats.org/wordprocessingml/2006/main" xmlns:w14="http://schemas.microsoft.com/office/word/2010/wordml" xmlns:w15="http://schemas.microsoft.com/office/word/2012/wordml" xmlns:wpg="http://schemas.microsoft.com/office/word/2010/wordprocessingGroup" xmlns:wpi="http://schemas.microsoft.com/office/word/2010/wordprocessingInk" xmlns:wne="http://schemas.microsoft.com/office/word/2006/wordml" xmlns:wps="http://schemas.microsoft.com/office/word/2010/wordprocessingShape" mc:Ignorable="w14 w15 wp14">
+<w:ftr xmlns:wpc="http://schemas.microsoft.com/office/word/2010/wordprocessingCanvas" xmlns:cx="http://schemas.microsoft.com/office/drawing/2014/chartex" xmlns:cx1="http://schemas.microsoft.com/office/drawing/2015/9/8/chartex" xmlns:mc="http://schemas.openxmlformats.org/markup-compatibility/2006" xmlns:o="urn:schemas-microsoft-com:office:office" xmlns:r="http://schemas.openxmlformats.org/officeDocument/2006/relationships" xmlns:m="http://schemas.openxmlformats.org/officeDocument/2006/math" xmlns:v="urn:schemas-microsoft-com:vml" xmlns:wp14="http://schemas.microsoft.com/office/word/2010/wordprocessingDrawing" xmlns:wp="http://schemas.openxmlformats.org/drawingml/2006/wordprocessingDrawing" xmlns:w10="urn:schemas-microsoft-com:office:word" xmlns:w="http://schemas.openxmlformats.org/wordprocessingml/2006/main" xmlns:w14="http://schemas.microsoft.com/office/word/2010/wordml" xmlns:w15="http://schemas.microsoft.com/office/word/2012/wordml" xmlns:w16se="http://schemas.microsoft.com/office/word/2015/wordml/symex" xmlns:wpg="http://schemas.microsoft.com/office/word/2010/wordprocessingGroup" xmlns:wpi="http://schemas.microsoft.com/office/word/2010/wordprocessingInk" xmlns:wne="http://schemas.microsoft.com/office/word/2006/wordml" xmlns:wps="http://schemas.microsoft.com/office/word/2010/wordprocessingShape" mc:Ignorable="w14 w15 w16se wp14">
   <w:sdt>
     <w:sdtPr>
       <w:id w:val="1775370754"/>
@@ -15673,7 +15701,7 @@
 </file>
 
 <file path=word/footer14.xml><?xml version="1.0" encoding="utf-8"?>
-<w:ftr xmlns:wpc="http://schemas.microsoft.com/office/word/2010/wordprocessingCanvas" xmlns:mc="http://schemas.openxmlformats.org/markup-compatibility/2006" xmlns:o="urn:schemas-microsoft-com:office:office" xmlns:r="http://schemas.openxmlformats.org/officeDocument/2006/relationships" xmlns:m="http://schemas.openxmlformats.org/officeDocument/2006/math" xmlns:v="urn:schemas-microsoft-com:vml" xmlns:wp14="http://schemas.microsoft.com/office/word/2010/wordprocessingDrawing" xmlns:wp="http://schemas.openxmlformats.org/drawingml/2006/wordprocessingDrawing" xmlns:w10="urn:schemas-microsoft-com:office:word" xmlns:w="http://schemas.openxmlformats.org/wordprocessingml/2006/main" xmlns:w14="http://schemas.microsoft.com/office/word/2010/wordml" xmlns:w15="http://schemas.microsoft.com/office/word/2012/wordml" xmlns:wpg="http://schemas.microsoft.com/office/word/2010/wordprocessingGroup" xmlns:wpi="http://schemas.microsoft.com/office/word/2010/wordprocessingInk" xmlns:wne="http://schemas.microsoft.com/office/word/2006/wordml" xmlns:wps="http://schemas.microsoft.com/office/word/2010/wordprocessingShape" mc:Ignorable="w14 w15 wp14">
+<w:ftr xmlns:wpc="http://schemas.microsoft.com/office/word/2010/wordprocessingCanvas" xmlns:cx="http://schemas.microsoft.com/office/drawing/2014/chartex" xmlns:cx1="http://schemas.microsoft.com/office/drawing/2015/9/8/chartex" xmlns:mc="http://schemas.openxmlformats.org/markup-compatibility/2006" xmlns:o="urn:schemas-microsoft-com:office:office" xmlns:r="http://schemas.openxmlformats.org/officeDocument/2006/relationships" xmlns:m="http://schemas.openxmlformats.org/officeDocument/2006/math" xmlns:v="urn:schemas-microsoft-com:vml" xmlns:wp14="http://schemas.microsoft.com/office/word/2010/wordprocessingDrawing" xmlns:wp="http://schemas.openxmlformats.org/drawingml/2006/wordprocessingDrawing" xmlns:w10="urn:schemas-microsoft-com:office:word" xmlns:w="http://schemas.openxmlformats.org/wordprocessingml/2006/main" xmlns:w14="http://schemas.microsoft.com/office/word/2010/wordml" xmlns:w15="http://schemas.microsoft.com/office/word/2012/wordml" xmlns:w16se="http://schemas.microsoft.com/office/word/2015/wordml/symex" xmlns:wpg="http://schemas.microsoft.com/office/word/2010/wordprocessingGroup" xmlns:wpi="http://schemas.microsoft.com/office/word/2010/wordprocessingInk" xmlns:wne="http://schemas.microsoft.com/office/word/2006/wordml" xmlns:wps="http://schemas.microsoft.com/office/word/2010/wordprocessingShape" mc:Ignorable="w14 w15 w16se wp14">
   <w:sdt>
     <w:sdtPr>
       <w:id w:val="1772582841"/>
@@ -15730,7 +15758,7 @@
 </file>
 
 <file path=word/footer15.xml><?xml version="1.0" encoding="utf-8"?>
-<w:ftr xmlns:wpc="http://schemas.microsoft.com/office/word/2010/wordprocessingCanvas" xmlns:mc="http://schemas.openxmlformats.org/markup-compatibility/2006" xmlns:o="urn:schemas-microsoft-com:office:office" xmlns:r="http://schemas.openxmlformats.org/officeDocument/2006/relationships" xmlns:m="http://schemas.openxmlformats.org/officeDocument/2006/math" xmlns:v="urn:schemas-microsoft-com:vml" xmlns:wp14="http://schemas.microsoft.com/office/word/2010/wordprocessingDrawing" xmlns:wp="http://schemas.openxmlformats.org/drawingml/2006/wordprocessingDrawing" xmlns:w10="urn:schemas-microsoft-com:office:word" xmlns:w="http://schemas.openxmlformats.org/wordprocessingml/2006/main" xmlns:w14="http://schemas.microsoft.com/office/word/2010/wordml" xmlns:w15="http://schemas.microsoft.com/office/word/2012/wordml" xmlns:wpg="http://schemas.microsoft.com/office/word/2010/wordprocessingGroup" xmlns:wpi="http://schemas.microsoft.com/office/word/2010/wordprocessingInk" xmlns:wne="http://schemas.microsoft.com/office/word/2006/wordml" xmlns:wps="http://schemas.microsoft.com/office/word/2010/wordprocessingShape" mc:Ignorable="w14 w15 wp14">
+<w:ftr xmlns:wpc="http://schemas.microsoft.com/office/word/2010/wordprocessingCanvas" xmlns:cx="http://schemas.microsoft.com/office/drawing/2014/chartex" xmlns:cx1="http://schemas.microsoft.com/office/drawing/2015/9/8/chartex" xmlns:mc="http://schemas.openxmlformats.org/markup-compatibility/2006" xmlns:o="urn:schemas-microsoft-com:office:office" xmlns:r="http://schemas.openxmlformats.org/officeDocument/2006/relationships" xmlns:m="http://schemas.openxmlformats.org/officeDocument/2006/math" xmlns:v="urn:schemas-microsoft-com:vml" xmlns:wp14="http://schemas.microsoft.com/office/word/2010/wordprocessingDrawing" xmlns:wp="http://schemas.openxmlformats.org/drawingml/2006/wordprocessingDrawing" xmlns:w10="urn:schemas-microsoft-com:office:word" xmlns:w="http://schemas.openxmlformats.org/wordprocessingml/2006/main" xmlns:w14="http://schemas.microsoft.com/office/word/2010/wordml" xmlns:w15="http://schemas.microsoft.com/office/word/2012/wordml" xmlns:w16se="http://schemas.microsoft.com/office/word/2015/wordml/symex" xmlns:wpg="http://schemas.microsoft.com/office/word/2010/wordprocessingGroup" xmlns:wpi="http://schemas.microsoft.com/office/word/2010/wordprocessingInk" xmlns:wne="http://schemas.microsoft.com/office/word/2006/wordml" xmlns:wps="http://schemas.microsoft.com/office/word/2010/wordprocessingShape" mc:Ignorable="w14 w15 w16se wp14">
   <w:p>
     <w:pPr>
       <w:pStyle w:val="Footer"/>
@@ -15753,7 +15781,7 @@
 </file>
 
 <file path=word/footer16.xml><?xml version="1.0" encoding="utf-8"?>
-<w:ftr xmlns:wpc="http://schemas.microsoft.com/office/word/2010/wordprocessingCanvas" xmlns:mc="http://schemas.openxmlformats.org/markup-compatibility/2006" xmlns:o="urn:schemas-microsoft-com:office:office" xmlns:r="http://schemas.openxmlformats.org/officeDocument/2006/relationships" xmlns:m="http://schemas.openxmlformats.org/officeDocument/2006/math" xmlns:v="urn:schemas-microsoft-com:vml" xmlns:wp14="http://schemas.microsoft.com/office/word/2010/wordprocessingDrawing" xmlns:wp="http://schemas.openxmlformats.org/drawingml/2006/wordprocessingDrawing" xmlns:w10="urn:schemas-microsoft-com:office:word" xmlns:w="http://schemas.openxmlformats.org/wordprocessingml/2006/main" xmlns:w14="http://schemas.microsoft.com/office/word/2010/wordml" xmlns:w15="http://schemas.microsoft.com/office/word/2012/wordml" xmlns:wpg="http://schemas.microsoft.com/office/word/2010/wordprocessingGroup" xmlns:wpi="http://schemas.microsoft.com/office/word/2010/wordprocessingInk" xmlns:wne="http://schemas.microsoft.com/office/word/2006/wordml" xmlns:wps="http://schemas.microsoft.com/office/word/2010/wordprocessingShape" mc:Ignorable="w14 w15 wp14">
+<w:ftr xmlns:wpc="http://schemas.microsoft.com/office/word/2010/wordprocessingCanvas" xmlns:cx="http://schemas.microsoft.com/office/drawing/2014/chartex" xmlns:cx1="http://schemas.microsoft.com/office/drawing/2015/9/8/chartex" xmlns:mc="http://schemas.openxmlformats.org/markup-compatibility/2006" xmlns:o="urn:schemas-microsoft-com:office:office" xmlns:r="http://schemas.openxmlformats.org/officeDocument/2006/relationships" xmlns:m="http://schemas.openxmlformats.org/officeDocument/2006/math" xmlns:v="urn:schemas-microsoft-com:vml" xmlns:wp14="http://schemas.microsoft.com/office/word/2010/wordprocessingDrawing" xmlns:wp="http://schemas.openxmlformats.org/drawingml/2006/wordprocessingDrawing" xmlns:w10="urn:schemas-microsoft-com:office:word" xmlns:w="http://schemas.openxmlformats.org/wordprocessingml/2006/main" xmlns:w14="http://schemas.microsoft.com/office/word/2010/wordml" xmlns:w15="http://schemas.microsoft.com/office/word/2012/wordml" xmlns:w16se="http://schemas.microsoft.com/office/word/2015/wordml/symex" xmlns:wpg="http://schemas.microsoft.com/office/word/2010/wordprocessingGroup" xmlns:wpi="http://schemas.microsoft.com/office/word/2010/wordprocessingInk" xmlns:wne="http://schemas.microsoft.com/office/word/2006/wordml" xmlns:wps="http://schemas.microsoft.com/office/word/2010/wordprocessingShape" mc:Ignorable="w14 w15 w16se wp14">
   <w:p>
     <w:pPr>
       <w:pStyle w:val="Footer"/>
@@ -15776,7 +15804,7 @@
 </file>
 
 <file path=word/footer17.xml><?xml version="1.0" encoding="utf-8"?>
-<w:ftr xmlns:wpc="http://schemas.microsoft.com/office/word/2010/wordprocessingCanvas" xmlns:mc="http://schemas.openxmlformats.org/markup-compatibility/2006" xmlns:o="urn:schemas-microsoft-com:office:office" xmlns:r="http://schemas.openxmlformats.org/officeDocument/2006/relationships" xmlns:m="http://schemas.openxmlformats.org/officeDocument/2006/math" xmlns:v="urn:schemas-microsoft-com:vml" xmlns:wp14="http://schemas.microsoft.com/office/word/2010/wordprocessingDrawing" xmlns:wp="http://schemas.openxmlformats.org/drawingml/2006/wordprocessingDrawing" xmlns:w10="urn:schemas-microsoft-com:office:word" xmlns:w="http://schemas.openxmlformats.org/wordprocessingml/2006/main" xmlns:w14="http://schemas.microsoft.com/office/word/2010/wordml" xmlns:w15="http://schemas.microsoft.com/office/word/2012/wordml" xmlns:wpg="http://schemas.microsoft.com/office/word/2010/wordprocessingGroup" xmlns:wpi="http://schemas.microsoft.com/office/word/2010/wordprocessingInk" xmlns:wne="http://schemas.microsoft.com/office/word/2006/wordml" xmlns:wps="http://schemas.microsoft.com/office/word/2010/wordprocessingShape" mc:Ignorable="w14 w15 wp14">
+<w:ftr xmlns:wpc="http://schemas.microsoft.com/office/word/2010/wordprocessingCanvas" xmlns:cx="http://schemas.microsoft.com/office/drawing/2014/chartex" xmlns:cx1="http://schemas.microsoft.com/office/drawing/2015/9/8/chartex" xmlns:mc="http://schemas.openxmlformats.org/markup-compatibility/2006" xmlns:o="urn:schemas-microsoft-com:office:office" xmlns:r="http://schemas.openxmlformats.org/officeDocument/2006/relationships" xmlns:m="http://schemas.openxmlformats.org/officeDocument/2006/math" xmlns:v="urn:schemas-microsoft-com:vml" xmlns:wp14="http://schemas.microsoft.com/office/word/2010/wordprocessingDrawing" xmlns:wp="http://schemas.openxmlformats.org/drawingml/2006/wordprocessingDrawing" xmlns:w10="urn:schemas-microsoft-com:office:word" xmlns:w="http://schemas.openxmlformats.org/wordprocessingml/2006/main" xmlns:w14="http://schemas.microsoft.com/office/word/2010/wordml" xmlns:w15="http://schemas.microsoft.com/office/word/2012/wordml" xmlns:w16se="http://schemas.microsoft.com/office/word/2015/wordml/symex" xmlns:wpg="http://schemas.microsoft.com/office/word/2010/wordprocessingGroup" xmlns:wpi="http://schemas.microsoft.com/office/word/2010/wordprocessingInk" xmlns:wne="http://schemas.microsoft.com/office/word/2006/wordml" xmlns:wps="http://schemas.microsoft.com/office/word/2010/wordprocessingShape" mc:Ignorable="w14 w15 w16se wp14">
   <w:p>
     <w:pPr>
       <w:pStyle w:val="Footer"/>
@@ -15794,7 +15822,7 @@
 </file>
 
 <file path=word/footer18.xml><?xml version="1.0" encoding="utf-8"?>
-<w:ftr xmlns:wpc="http://schemas.microsoft.com/office/word/2010/wordprocessingCanvas" xmlns:mc="http://schemas.openxmlformats.org/markup-compatibility/2006" xmlns:o="urn:schemas-microsoft-com:office:office" xmlns:r="http://schemas.openxmlformats.org/officeDocument/2006/relationships" xmlns:m="http://schemas.openxmlformats.org/officeDocument/2006/math" xmlns:v="urn:schemas-microsoft-com:vml" xmlns:wp14="http://schemas.microsoft.com/office/word/2010/wordprocessingDrawing" xmlns:wp="http://schemas.openxmlformats.org/drawingml/2006/wordprocessingDrawing" xmlns:w10="urn:schemas-microsoft-com:office:word" xmlns:w="http://schemas.openxmlformats.org/wordprocessingml/2006/main" xmlns:w14="http://schemas.microsoft.com/office/word/2010/wordml" xmlns:w15="http://schemas.microsoft.com/office/word/2012/wordml" xmlns:wpg="http://schemas.microsoft.com/office/word/2010/wordprocessingGroup" xmlns:wpi="http://schemas.microsoft.com/office/word/2010/wordprocessingInk" xmlns:wne="http://schemas.microsoft.com/office/word/2006/wordml" xmlns:wps="http://schemas.microsoft.com/office/word/2010/wordprocessingShape" mc:Ignorable="w14 w15 wp14">
+<w:ftr xmlns:wpc="http://schemas.microsoft.com/office/word/2010/wordprocessingCanvas" xmlns:cx="http://schemas.microsoft.com/office/drawing/2014/chartex" xmlns:cx1="http://schemas.microsoft.com/office/drawing/2015/9/8/chartex" xmlns:mc="http://schemas.openxmlformats.org/markup-compatibility/2006" xmlns:o="urn:schemas-microsoft-com:office:office" xmlns:r="http://schemas.openxmlformats.org/officeDocument/2006/relationships" xmlns:m="http://schemas.openxmlformats.org/officeDocument/2006/math" xmlns:v="urn:schemas-microsoft-com:vml" xmlns:wp14="http://schemas.microsoft.com/office/word/2010/wordprocessingDrawing" xmlns:wp="http://schemas.openxmlformats.org/drawingml/2006/wordprocessingDrawing" xmlns:w10="urn:schemas-microsoft-com:office:word" xmlns:w="http://schemas.openxmlformats.org/wordprocessingml/2006/main" xmlns:w14="http://schemas.microsoft.com/office/word/2010/wordml" xmlns:w15="http://schemas.microsoft.com/office/word/2012/wordml" xmlns:w16se="http://schemas.microsoft.com/office/word/2015/wordml/symex" xmlns:wpg="http://schemas.microsoft.com/office/word/2010/wordprocessingGroup" xmlns:wpi="http://schemas.microsoft.com/office/word/2010/wordprocessingInk" xmlns:wne="http://schemas.microsoft.com/office/word/2006/wordml" xmlns:wps="http://schemas.microsoft.com/office/word/2010/wordprocessingShape" mc:Ignorable="w14 w15 w16se wp14">
   <w:sdt>
     <w:sdtPr>
       <w:id w:val="-367520040"/>
@@ -15849,7 +15877,7 @@
 </file>
 
 <file path=word/footer19.xml><?xml version="1.0" encoding="utf-8"?>
-<w:ftr xmlns:wpc="http://schemas.microsoft.com/office/word/2010/wordprocessingCanvas" xmlns:mc="http://schemas.openxmlformats.org/markup-compatibility/2006" xmlns:o="urn:schemas-microsoft-com:office:office" xmlns:r="http://schemas.openxmlformats.org/officeDocument/2006/relationships" xmlns:m="http://schemas.openxmlformats.org/officeDocument/2006/math" xmlns:v="urn:schemas-microsoft-com:vml" xmlns:wp14="http://schemas.microsoft.com/office/word/2010/wordprocessingDrawing" xmlns:wp="http://schemas.openxmlformats.org/drawingml/2006/wordprocessingDrawing" xmlns:w10="urn:schemas-microsoft-com:office:word" xmlns:w="http://schemas.openxmlformats.org/wordprocessingml/2006/main" xmlns:w14="http://schemas.microsoft.com/office/word/2010/wordml" xmlns:w15="http://schemas.microsoft.com/office/word/2012/wordml" xmlns:wpg="http://schemas.microsoft.com/office/word/2010/wordprocessingGroup" xmlns:wpi="http://schemas.microsoft.com/office/word/2010/wordprocessingInk" xmlns:wne="http://schemas.microsoft.com/office/word/2006/wordml" xmlns:wps="http://schemas.microsoft.com/office/word/2010/wordprocessingShape" mc:Ignorable="w14 w15 wp14">
+<w:ftr xmlns:wpc="http://schemas.microsoft.com/office/word/2010/wordprocessingCanvas" xmlns:cx="http://schemas.microsoft.com/office/drawing/2014/chartex" xmlns:cx1="http://schemas.microsoft.com/office/drawing/2015/9/8/chartex" xmlns:mc="http://schemas.openxmlformats.org/markup-compatibility/2006" xmlns:o="urn:schemas-microsoft-com:office:office" xmlns:r="http://schemas.openxmlformats.org/officeDocument/2006/relationships" xmlns:m="http://schemas.openxmlformats.org/officeDocument/2006/math" xmlns:v="urn:schemas-microsoft-com:vml" xmlns:wp14="http://schemas.microsoft.com/office/word/2010/wordprocessingDrawing" xmlns:wp="http://schemas.openxmlformats.org/drawingml/2006/wordprocessingDrawing" xmlns:w10="urn:schemas-microsoft-com:office:word" xmlns:w="http://schemas.openxmlformats.org/wordprocessingml/2006/main" xmlns:w14="http://schemas.microsoft.com/office/word/2010/wordml" xmlns:w15="http://schemas.microsoft.com/office/word/2012/wordml" xmlns:w16se="http://schemas.microsoft.com/office/word/2015/wordml/symex" xmlns:wpg="http://schemas.microsoft.com/office/word/2010/wordprocessingGroup" xmlns:wpi="http://schemas.microsoft.com/office/word/2010/wordprocessingInk" xmlns:wne="http://schemas.microsoft.com/office/word/2006/wordml" xmlns:wps="http://schemas.microsoft.com/office/word/2010/wordprocessingShape" mc:Ignorable="w14 w15 w16se wp14">
   <w:sdt>
     <w:sdtPr>
       <w:id w:val="-888807836"/>
@@ -15901,7 +15929,7 @@
 </file>
 
 <file path=word/footer2.xml><?xml version="1.0" encoding="utf-8"?>
-<w:ftr xmlns:wpc="http://schemas.microsoft.com/office/word/2010/wordprocessingCanvas" xmlns:mc="http://schemas.openxmlformats.org/markup-compatibility/2006" xmlns:o="urn:schemas-microsoft-com:office:office" xmlns:r="http://schemas.openxmlformats.org/officeDocument/2006/relationships" xmlns:m="http://schemas.openxmlformats.org/officeDocument/2006/math" xmlns:v="urn:schemas-microsoft-com:vml" xmlns:wp14="http://schemas.microsoft.com/office/word/2010/wordprocessingDrawing" xmlns:wp="http://schemas.openxmlformats.org/drawingml/2006/wordprocessingDrawing" xmlns:w10="urn:schemas-microsoft-com:office:word" xmlns:w="http://schemas.openxmlformats.org/wordprocessingml/2006/main" xmlns:w14="http://schemas.microsoft.com/office/word/2010/wordml" xmlns:w15="http://schemas.microsoft.com/office/word/2012/wordml" xmlns:wpg="http://schemas.microsoft.com/office/word/2010/wordprocessingGroup" xmlns:wpi="http://schemas.microsoft.com/office/word/2010/wordprocessingInk" xmlns:wne="http://schemas.microsoft.com/office/word/2006/wordml" xmlns:wps="http://schemas.microsoft.com/office/word/2010/wordprocessingShape" mc:Ignorable="w14 w15 wp14">
+<w:ftr xmlns:wpc="http://schemas.microsoft.com/office/word/2010/wordprocessingCanvas" xmlns:cx="http://schemas.microsoft.com/office/drawing/2014/chartex" xmlns:cx1="http://schemas.microsoft.com/office/drawing/2015/9/8/chartex" xmlns:mc="http://schemas.openxmlformats.org/markup-compatibility/2006" xmlns:o="urn:schemas-microsoft-com:office:office" xmlns:r="http://schemas.openxmlformats.org/officeDocument/2006/relationships" xmlns:m="http://schemas.openxmlformats.org/officeDocument/2006/math" xmlns:v="urn:schemas-microsoft-com:vml" xmlns:wp14="http://schemas.microsoft.com/office/word/2010/wordprocessingDrawing" xmlns:wp="http://schemas.openxmlformats.org/drawingml/2006/wordprocessingDrawing" xmlns:w10="urn:schemas-microsoft-com:office:word" xmlns:w="http://schemas.openxmlformats.org/wordprocessingml/2006/main" xmlns:w14="http://schemas.microsoft.com/office/word/2010/wordml" xmlns:w15="http://schemas.microsoft.com/office/word/2012/wordml" xmlns:w16se="http://schemas.microsoft.com/office/word/2015/wordml/symex" xmlns:wpg="http://schemas.microsoft.com/office/word/2010/wordprocessingGroup" xmlns:wpi="http://schemas.microsoft.com/office/word/2010/wordprocessingInk" xmlns:wne="http://schemas.microsoft.com/office/word/2006/wordml" xmlns:wps="http://schemas.microsoft.com/office/word/2010/wordprocessingShape" mc:Ignorable="w14 w15 w16se wp14">
   <w:p>
     <w:pPr>
       <w:pStyle w:val="Footer"/>
@@ -15924,7 +15952,7 @@
 </file>
 
 <file path=word/footer20.xml><?xml version="1.0" encoding="utf-8"?>
-<w:ftr xmlns:wpc="http://schemas.microsoft.com/office/word/2010/wordprocessingCanvas" xmlns:mc="http://schemas.openxmlformats.org/markup-compatibility/2006" xmlns:o="urn:schemas-microsoft-com:office:office" xmlns:r="http://schemas.openxmlformats.org/officeDocument/2006/relationships" xmlns:m="http://schemas.openxmlformats.org/officeDocument/2006/math" xmlns:v="urn:schemas-microsoft-com:vml" xmlns:wp14="http://schemas.microsoft.com/office/word/2010/wordprocessingDrawing" xmlns:wp="http://schemas.openxmlformats.org/drawingml/2006/wordprocessingDrawing" xmlns:w10="urn:schemas-microsoft-com:office:word" xmlns:w="http://schemas.openxmlformats.org/wordprocessingml/2006/main" xmlns:w14="http://schemas.microsoft.com/office/word/2010/wordml" xmlns:w15="http://schemas.microsoft.com/office/word/2012/wordml" xmlns:wpg="http://schemas.microsoft.com/office/word/2010/wordprocessingGroup" xmlns:wpi="http://schemas.microsoft.com/office/word/2010/wordprocessingInk" xmlns:wne="http://schemas.microsoft.com/office/word/2006/wordml" xmlns:wps="http://schemas.microsoft.com/office/word/2010/wordprocessingShape" mc:Ignorable="w14 w15 wp14">
+<w:ftr xmlns:wpc="http://schemas.microsoft.com/office/word/2010/wordprocessingCanvas" xmlns:cx="http://schemas.microsoft.com/office/drawing/2014/chartex" xmlns:cx1="http://schemas.microsoft.com/office/drawing/2015/9/8/chartex" xmlns:mc="http://schemas.openxmlformats.org/markup-compatibility/2006" xmlns:o="urn:schemas-microsoft-com:office:office" xmlns:r="http://schemas.openxmlformats.org/officeDocument/2006/relationships" xmlns:m="http://schemas.openxmlformats.org/officeDocument/2006/math" xmlns:v="urn:schemas-microsoft-com:vml" xmlns:wp14="http://schemas.microsoft.com/office/word/2010/wordprocessingDrawing" xmlns:wp="http://schemas.openxmlformats.org/drawingml/2006/wordprocessingDrawing" xmlns:w10="urn:schemas-microsoft-com:office:word" xmlns:w="http://schemas.openxmlformats.org/wordprocessingml/2006/main" xmlns:w14="http://schemas.microsoft.com/office/word/2010/wordml" xmlns:w15="http://schemas.microsoft.com/office/word/2012/wordml" xmlns:w16se="http://schemas.microsoft.com/office/word/2015/wordml/symex" xmlns:wpg="http://schemas.microsoft.com/office/word/2010/wordprocessingGroup" xmlns:wpi="http://schemas.microsoft.com/office/word/2010/wordprocessingInk" xmlns:wne="http://schemas.microsoft.com/office/word/2006/wordml" xmlns:wps="http://schemas.microsoft.com/office/word/2010/wordprocessingShape" mc:Ignorable="w14 w15 w16se wp14">
   <w:sdt>
     <w:sdtPr>
       <w:id w:val="2096973578"/>
@@ -15976,7 +16004,7 @@
 </file>
 
 <file path=word/footer3.xml><?xml version="1.0" encoding="utf-8"?>
-<w:ftr xmlns:wpc="http://schemas.microsoft.com/office/word/2010/wordprocessingCanvas" xmlns:mc="http://schemas.openxmlformats.org/markup-compatibility/2006" xmlns:o="urn:schemas-microsoft-com:office:office" xmlns:r="http://schemas.openxmlformats.org/officeDocument/2006/relationships" xmlns:m="http://schemas.openxmlformats.org/officeDocument/2006/math" xmlns:v="urn:schemas-microsoft-com:vml" xmlns:wp14="http://schemas.microsoft.com/office/word/2010/wordprocessingDrawing" xmlns:wp="http://schemas.openxmlformats.org/drawingml/2006/wordprocessingDrawing" xmlns:w10="urn:schemas-microsoft-com:office:word" xmlns:w="http://schemas.openxmlformats.org/wordprocessingml/2006/main" xmlns:w14="http://schemas.microsoft.com/office/word/2010/wordml" xmlns:w15="http://schemas.microsoft.com/office/word/2012/wordml" xmlns:wpg="http://schemas.microsoft.com/office/word/2010/wordprocessingGroup" xmlns:wpi="http://schemas.microsoft.com/office/word/2010/wordprocessingInk" xmlns:wne="http://schemas.microsoft.com/office/word/2006/wordml" xmlns:wps="http://schemas.microsoft.com/office/word/2010/wordprocessingShape" mc:Ignorable="w14 w15 wp14">
+<w:ftr xmlns:wpc="http://schemas.microsoft.com/office/word/2010/wordprocessingCanvas" xmlns:cx="http://schemas.microsoft.com/office/drawing/2014/chartex" xmlns:cx1="http://schemas.microsoft.com/office/drawing/2015/9/8/chartex" xmlns:mc="http://schemas.openxmlformats.org/markup-compatibility/2006" xmlns:o="urn:schemas-microsoft-com:office:office" xmlns:r="http://schemas.openxmlformats.org/officeDocument/2006/relationships" xmlns:m="http://schemas.openxmlformats.org/officeDocument/2006/math" xmlns:v="urn:schemas-microsoft-com:vml" xmlns:wp14="http://schemas.microsoft.com/office/word/2010/wordprocessingDrawing" xmlns:wp="http://schemas.openxmlformats.org/drawingml/2006/wordprocessingDrawing" xmlns:w10="urn:schemas-microsoft-com:office:word" xmlns:w="http://schemas.openxmlformats.org/wordprocessingml/2006/main" xmlns:w14="http://schemas.microsoft.com/office/word/2010/wordml" xmlns:w15="http://schemas.microsoft.com/office/word/2012/wordml" xmlns:w16se="http://schemas.microsoft.com/office/word/2015/wordml/symex" xmlns:wpg="http://schemas.microsoft.com/office/word/2010/wordprocessingGroup" xmlns:wpi="http://schemas.microsoft.com/office/word/2010/wordprocessingInk" xmlns:wne="http://schemas.microsoft.com/office/word/2006/wordml" xmlns:wps="http://schemas.microsoft.com/office/word/2010/wordprocessingShape" mc:Ignorable="w14 w15 w16se wp14">
   <w:sdt>
     <w:sdtPr>
       <w:id w:val="1270749398"/>
@@ -16010,7 +16038,7 @@
           <w:rPr>
             <w:noProof/>
           </w:rPr>
-          <w:t>v</w:t>
+          <w:t>xi</w:t>
         </w:r>
         <w:r>
           <w:rPr>
@@ -16025,7 +16053,7 @@
 </file>
 
 <file path=word/footer4.xml><?xml version="1.0" encoding="utf-8"?>
-<w:ftr xmlns:wpc="http://schemas.microsoft.com/office/word/2010/wordprocessingCanvas" xmlns:mc="http://schemas.openxmlformats.org/markup-compatibility/2006" xmlns:o="urn:schemas-microsoft-com:office:office" xmlns:r="http://schemas.openxmlformats.org/officeDocument/2006/relationships" xmlns:m="http://schemas.openxmlformats.org/officeDocument/2006/math" xmlns:v="urn:schemas-microsoft-com:vml" xmlns:wp14="http://schemas.microsoft.com/office/word/2010/wordprocessingDrawing" xmlns:wp="http://schemas.openxmlformats.org/drawingml/2006/wordprocessingDrawing" xmlns:w10="urn:schemas-microsoft-com:office:word" xmlns:w="http://schemas.openxmlformats.org/wordprocessingml/2006/main" xmlns:w14="http://schemas.microsoft.com/office/word/2010/wordml" xmlns:w15="http://schemas.microsoft.com/office/word/2012/wordml" xmlns:wpg="http://schemas.microsoft.com/office/word/2010/wordprocessingGroup" xmlns:wpi="http://schemas.microsoft.com/office/word/2010/wordprocessingInk" xmlns:wne="http://schemas.microsoft.com/office/word/2006/wordml" xmlns:wps="http://schemas.microsoft.com/office/word/2010/wordprocessingShape" mc:Ignorable="w14 w15 wp14">
+<w:ftr xmlns:wpc="http://schemas.microsoft.com/office/word/2010/wordprocessingCanvas" xmlns:cx="http://schemas.microsoft.com/office/drawing/2014/chartex" xmlns:cx1="http://schemas.microsoft.com/office/drawing/2015/9/8/chartex" xmlns:mc="http://schemas.openxmlformats.org/markup-compatibility/2006" xmlns:o="urn:schemas-microsoft-com:office:office" xmlns:r="http://schemas.openxmlformats.org/officeDocument/2006/relationships" xmlns:m="http://schemas.openxmlformats.org/officeDocument/2006/math" xmlns:v="urn:schemas-microsoft-com:vml" xmlns:wp14="http://schemas.microsoft.com/office/word/2010/wordprocessingDrawing" xmlns:wp="http://schemas.openxmlformats.org/drawingml/2006/wordprocessingDrawing" xmlns:w10="urn:schemas-microsoft-com:office:word" xmlns:w="http://schemas.openxmlformats.org/wordprocessingml/2006/main" xmlns:w14="http://schemas.microsoft.com/office/word/2010/wordml" xmlns:w15="http://schemas.microsoft.com/office/word/2012/wordml" xmlns:w16se="http://schemas.microsoft.com/office/word/2015/wordml/symex" xmlns:wpg="http://schemas.microsoft.com/office/word/2010/wordprocessingGroup" xmlns:wpi="http://schemas.microsoft.com/office/word/2010/wordprocessingInk" xmlns:wne="http://schemas.microsoft.com/office/word/2006/wordml" xmlns:wps="http://schemas.microsoft.com/office/word/2010/wordprocessingShape" mc:Ignorable="w14 w15 w16se wp14">
   <w:sdt>
     <w:sdtPr>
       <w:id w:val="-658467276"/>
@@ -16082,7 +16110,7 @@
 </file>
 
 <file path=word/footer5.xml><?xml version="1.0" encoding="utf-8"?>
-<w:ftr xmlns:wpc="http://schemas.microsoft.com/office/word/2010/wordprocessingCanvas" xmlns:mc="http://schemas.openxmlformats.org/markup-compatibility/2006" xmlns:o="urn:schemas-microsoft-com:office:office" xmlns:r="http://schemas.openxmlformats.org/officeDocument/2006/relationships" xmlns:m="http://schemas.openxmlformats.org/officeDocument/2006/math" xmlns:v="urn:schemas-microsoft-com:vml" xmlns:wp14="http://schemas.microsoft.com/office/word/2010/wordprocessingDrawing" xmlns:wp="http://schemas.openxmlformats.org/drawingml/2006/wordprocessingDrawing" xmlns:w10="urn:schemas-microsoft-com:office:word" xmlns:w="http://schemas.openxmlformats.org/wordprocessingml/2006/main" xmlns:w14="http://schemas.microsoft.com/office/word/2010/wordml" xmlns:w15="http://schemas.microsoft.com/office/word/2012/wordml" xmlns:wpg="http://schemas.microsoft.com/office/word/2010/wordprocessingGroup" xmlns:wpi="http://schemas.microsoft.com/office/word/2010/wordprocessingInk" xmlns:wne="http://schemas.microsoft.com/office/word/2006/wordml" xmlns:wps="http://schemas.microsoft.com/office/word/2010/wordprocessingShape" mc:Ignorable="w14 w15 wp14">
+<w:ftr xmlns:wpc="http://schemas.microsoft.com/office/word/2010/wordprocessingCanvas" xmlns:cx="http://schemas.microsoft.com/office/drawing/2014/chartex" xmlns:cx1="http://schemas.microsoft.com/office/drawing/2015/9/8/chartex" xmlns:mc="http://schemas.openxmlformats.org/markup-compatibility/2006" xmlns:o="urn:schemas-microsoft-com:office:office" xmlns:r="http://schemas.openxmlformats.org/officeDocument/2006/relationships" xmlns:m="http://schemas.openxmlformats.org/officeDocument/2006/math" xmlns:v="urn:schemas-microsoft-com:vml" xmlns:wp14="http://schemas.microsoft.com/office/word/2010/wordprocessingDrawing" xmlns:wp="http://schemas.openxmlformats.org/drawingml/2006/wordprocessingDrawing" xmlns:w10="urn:schemas-microsoft-com:office:word" xmlns:w="http://schemas.openxmlformats.org/wordprocessingml/2006/main" xmlns:w14="http://schemas.microsoft.com/office/word/2010/wordml" xmlns:w15="http://schemas.microsoft.com/office/word/2012/wordml" xmlns:w16se="http://schemas.microsoft.com/office/word/2015/wordml/symex" xmlns:wpg="http://schemas.microsoft.com/office/word/2010/wordprocessingGroup" xmlns:wpi="http://schemas.microsoft.com/office/word/2010/wordprocessingInk" xmlns:wne="http://schemas.microsoft.com/office/word/2006/wordml" xmlns:wps="http://schemas.microsoft.com/office/word/2010/wordprocessingShape" mc:Ignorable="w14 w15 w16se wp14">
   <w:sdt>
     <w:sdtPr>
       <w:id w:val="-1586287669"/>
@@ -16137,7 +16165,7 @@
 </file>
 
 <file path=word/footer6.xml><?xml version="1.0" encoding="utf-8"?>
-<w:ftr xmlns:wpc="http://schemas.microsoft.com/office/word/2010/wordprocessingCanvas" xmlns:mc="http://schemas.openxmlformats.org/markup-compatibility/2006" xmlns:o="urn:schemas-microsoft-com:office:office" xmlns:r="http://schemas.openxmlformats.org/officeDocument/2006/relationships" xmlns:m="http://schemas.openxmlformats.org/officeDocument/2006/math" xmlns:v="urn:schemas-microsoft-com:vml" xmlns:wp14="http://schemas.microsoft.com/office/word/2010/wordprocessingDrawing" xmlns:wp="http://schemas.openxmlformats.org/drawingml/2006/wordprocessingDrawing" xmlns:w10="urn:schemas-microsoft-com:office:word" xmlns:w="http://schemas.openxmlformats.org/wordprocessingml/2006/main" xmlns:w14="http://schemas.microsoft.com/office/word/2010/wordml" xmlns:w15="http://schemas.microsoft.com/office/word/2012/wordml" xmlns:wpg="http://schemas.microsoft.com/office/word/2010/wordprocessingGroup" xmlns:wpi="http://schemas.microsoft.com/office/word/2010/wordprocessingInk" xmlns:wne="http://schemas.microsoft.com/office/word/2006/wordml" xmlns:wps="http://schemas.microsoft.com/office/word/2010/wordprocessingShape" mc:Ignorable="w14 w15 wp14">
+<w:ftr xmlns:wpc="http://schemas.microsoft.com/office/word/2010/wordprocessingCanvas" xmlns:cx="http://schemas.microsoft.com/office/drawing/2014/chartex" xmlns:cx1="http://schemas.microsoft.com/office/drawing/2015/9/8/chartex" xmlns:mc="http://schemas.openxmlformats.org/markup-compatibility/2006" xmlns:o="urn:schemas-microsoft-com:office:office" xmlns:r="http://schemas.openxmlformats.org/officeDocument/2006/relationships" xmlns:m="http://schemas.openxmlformats.org/officeDocument/2006/math" xmlns:v="urn:schemas-microsoft-com:vml" xmlns:wp14="http://schemas.microsoft.com/office/word/2010/wordprocessingDrawing" xmlns:wp="http://schemas.openxmlformats.org/drawingml/2006/wordprocessingDrawing" xmlns:w10="urn:schemas-microsoft-com:office:word" xmlns:w="http://schemas.openxmlformats.org/wordprocessingml/2006/main" xmlns:w14="http://schemas.microsoft.com/office/word/2010/wordml" xmlns:w15="http://schemas.microsoft.com/office/word/2012/wordml" xmlns:w16se="http://schemas.microsoft.com/office/word/2015/wordml/symex" xmlns:wpg="http://schemas.microsoft.com/office/word/2010/wordprocessingGroup" xmlns:wpi="http://schemas.microsoft.com/office/word/2010/wordprocessingInk" xmlns:wne="http://schemas.microsoft.com/office/word/2006/wordml" xmlns:wps="http://schemas.microsoft.com/office/word/2010/wordprocessingShape" mc:Ignorable="w14 w15 w16se wp14">
   <w:sdt>
     <w:sdtPr>
       <w:id w:val="215023703"/>
@@ -16186,7 +16214,7 @@
 </file>
 
 <file path=word/footer7.xml><?xml version="1.0" encoding="utf-8"?>
-<w:ftr xmlns:wpc="http://schemas.microsoft.com/office/word/2010/wordprocessingCanvas" xmlns:mc="http://schemas.openxmlformats.org/markup-compatibility/2006" xmlns:o="urn:schemas-microsoft-com:office:office" xmlns:r="http://schemas.openxmlformats.org/officeDocument/2006/relationships" xmlns:m="http://schemas.openxmlformats.org/officeDocument/2006/math" xmlns:v="urn:schemas-microsoft-com:vml" xmlns:wp14="http://schemas.microsoft.com/office/word/2010/wordprocessingDrawing" xmlns:wp="http://schemas.openxmlformats.org/drawingml/2006/wordprocessingDrawing" xmlns:w10="urn:schemas-microsoft-com:office:word" xmlns:w="http://schemas.openxmlformats.org/wordprocessingml/2006/main" xmlns:w14="http://schemas.microsoft.com/office/word/2010/wordml" xmlns:w15="http://schemas.microsoft.com/office/word/2012/wordml" xmlns:wpg="http://schemas.microsoft.com/office/word/2010/wordprocessingGroup" xmlns:wpi="http://schemas.microsoft.com/office/word/2010/wordprocessingInk" xmlns:wne="http://schemas.microsoft.com/office/word/2006/wordml" xmlns:wps="http://schemas.microsoft.com/office/word/2010/wordprocessingShape" mc:Ignorable="w14 w15 wp14">
+<w:ftr xmlns:wpc="http://schemas.microsoft.com/office/word/2010/wordprocessingCanvas" xmlns:cx="http://schemas.microsoft.com/office/drawing/2014/chartex" xmlns:cx1="http://schemas.microsoft.com/office/drawing/2015/9/8/chartex" xmlns:mc="http://schemas.openxmlformats.org/markup-compatibility/2006" xmlns:o="urn:schemas-microsoft-com:office:office" xmlns:r="http://schemas.openxmlformats.org/officeDocument/2006/relationships" xmlns:m="http://schemas.openxmlformats.org/officeDocument/2006/math" xmlns:v="urn:schemas-microsoft-com:vml" xmlns:wp14="http://schemas.microsoft.com/office/word/2010/wordprocessingDrawing" xmlns:wp="http://schemas.openxmlformats.org/drawingml/2006/wordprocessingDrawing" xmlns:w10="urn:schemas-microsoft-com:office:word" xmlns:w="http://schemas.openxmlformats.org/wordprocessingml/2006/main" xmlns:w14="http://schemas.microsoft.com/office/word/2010/wordml" xmlns:w15="http://schemas.microsoft.com/office/word/2012/wordml" xmlns:w16se="http://schemas.microsoft.com/office/word/2015/wordml/symex" xmlns:wpg="http://schemas.microsoft.com/office/word/2010/wordprocessingGroup" xmlns:wpi="http://schemas.microsoft.com/office/word/2010/wordprocessingInk" xmlns:wne="http://schemas.microsoft.com/office/word/2006/wordml" xmlns:wps="http://schemas.microsoft.com/office/word/2010/wordprocessingShape" mc:Ignorable="w14 w15 w16se wp14">
   <w:p>
     <w:pPr>
       <w:pStyle w:val="Footer"/>
@@ -16209,7 +16237,7 @@
 </file>
 
 <file path=word/footer8.xml><?xml version="1.0" encoding="utf-8"?>
-<w:ftr xmlns:wpc="http://schemas.microsoft.com/office/word/2010/wordprocessingCanvas" xmlns:mc="http://schemas.openxmlformats.org/markup-compatibility/2006" xmlns:o="urn:schemas-microsoft-com:office:office" xmlns:r="http://schemas.openxmlformats.org/officeDocument/2006/relationships" xmlns:m="http://schemas.openxmlformats.org/officeDocument/2006/math" xmlns:v="urn:schemas-microsoft-com:vml" xmlns:wp14="http://schemas.microsoft.com/office/word/2010/wordprocessingDrawing" xmlns:wp="http://schemas.openxmlformats.org/drawingml/2006/wordprocessingDrawing" xmlns:w10="urn:schemas-microsoft-com:office:word" xmlns:w="http://schemas.openxmlformats.org/wordprocessingml/2006/main" xmlns:w14="http://schemas.microsoft.com/office/word/2010/wordml" xmlns:w15="http://schemas.microsoft.com/office/word/2012/wordml" xmlns:wpg="http://schemas.microsoft.com/office/word/2010/wordprocessingGroup" xmlns:wpi="http://schemas.microsoft.com/office/word/2010/wordprocessingInk" xmlns:wne="http://schemas.microsoft.com/office/word/2006/wordml" xmlns:wps="http://schemas.microsoft.com/office/word/2010/wordprocessingShape" mc:Ignorable="w14 w15 wp14">
+<w:ftr xmlns:wpc="http://schemas.microsoft.com/office/word/2010/wordprocessingCanvas" xmlns:cx="http://schemas.microsoft.com/office/drawing/2014/chartex" xmlns:cx1="http://schemas.microsoft.com/office/drawing/2015/9/8/chartex" xmlns:mc="http://schemas.openxmlformats.org/markup-compatibility/2006" xmlns:o="urn:schemas-microsoft-com:office:office" xmlns:r="http://schemas.openxmlformats.org/officeDocument/2006/relationships" xmlns:m="http://schemas.openxmlformats.org/officeDocument/2006/math" xmlns:v="urn:schemas-microsoft-com:vml" xmlns:wp14="http://schemas.microsoft.com/office/word/2010/wordprocessingDrawing" xmlns:wp="http://schemas.openxmlformats.org/drawingml/2006/wordprocessingDrawing" xmlns:w10="urn:schemas-microsoft-com:office:word" xmlns:w="http://schemas.openxmlformats.org/wordprocessingml/2006/main" xmlns:w14="http://schemas.microsoft.com/office/word/2010/wordml" xmlns:w15="http://schemas.microsoft.com/office/word/2012/wordml" xmlns:w16se="http://schemas.microsoft.com/office/word/2015/wordml/symex" xmlns:wpg="http://schemas.microsoft.com/office/word/2010/wordprocessingGroup" xmlns:wpi="http://schemas.microsoft.com/office/word/2010/wordprocessingInk" xmlns:wne="http://schemas.microsoft.com/office/word/2006/wordml" xmlns:wps="http://schemas.microsoft.com/office/word/2010/wordprocessingShape" mc:Ignorable="w14 w15 w16se wp14">
   <w:p>
     <w:pPr>
       <w:pStyle w:val="Footer"/>
@@ -16221,7 +16249,7 @@
 </file>
 
 <file path=word/footer9.xml><?xml version="1.0" encoding="utf-8"?>
-<w:ftr xmlns:wpc="http://schemas.microsoft.com/office/word/2010/wordprocessingCanvas" xmlns:mc="http://schemas.openxmlformats.org/markup-compatibility/2006" xmlns:o="urn:schemas-microsoft-com:office:office" xmlns:r="http://schemas.openxmlformats.org/officeDocument/2006/relationships" xmlns:m="http://schemas.openxmlformats.org/officeDocument/2006/math" xmlns:v="urn:schemas-microsoft-com:vml" xmlns:wp14="http://schemas.microsoft.com/office/word/2010/wordprocessingDrawing" xmlns:wp="http://schemas.openxmlformats.org/drawingml/2006/wordprocessingDrawing" xmlns:w10="urn:schemas-microsoft-com:office:word" xmlns:w="http://schemas.openxmlformats.org/wordprocessingml/2006/main" xmlns:w14="http://schemas.microsoft.com/office/word/2010/wordml" xmlns:w15="http://schemas.microsoft.com/office/word/2012/wordml" xmlns:wpg="http://schemas.microsoft.com/office/word/2010/wordprocessingGroup" xmlns:wpi="http://schemas.microsoft.com/office/word/2010/wordprocessingInk" xmlns:wne="http://schemas.microsoft.com/office/word/2006/wordml" xmlns:wps="http://schemas.microsoft.com/office/word/2010/wordprocessingShape" mc:Ignorable="w14 w15 wp14">
+<w:ftr xmlns:wpc="http://schemas.microsoft.com/office/word/2010/wordprocessingCanvas" xmlns:cx="http://schemas.microsoft.com/office/drawing/2014/chartex" xmlns:cx1="http://schemas.microsoft.com/office/drawing/2015/9/8/chartex" xmlns:mc="http://schemas.openxmlformats.org/markup-compatibility/2006" xmlns:o="urn:schemas-microsoft-com:office:office" xmlns:r="http://schemas.openxmlformats.org/officeDocument/2006/relationships" xmlns:m="http://schemas.openxmlformats.org/officeDocument/2006/math" xmlns:v="urn:schemas-microsoft-com:vml" xmlns:wp14="http://schemas.microsoft.com/office/word/2010/wordprocessingDrawing" xmlns:wp="http://schemas.openxmlformats.org/drawingml/2006/wordprocessingDrawing" xmlns:w10="urn:schemas-microsoft-com:office:word" xmlns:w="http://schemas.openxmlformats.org/wordprocessingml/2006/main" xmlns:w14="http://schemas.microsoft.com/office/word/2010/wordml" xmlns:w15="http://schemas.microsoft.com/office/word/2012/wordml" xmlns:w16se="http://schemas.microsoft.com/office/word/2015/wordml/symex" xmlns:wpg="http://schemas.microsoft.com/office/word/2010/wordprocessingGroup" xmlns:wpi="http://schemas.microsoft.com/office/word/2010/wordprocessingInk" xmlns:wne="http://schemas.microsoft.com/office/word/2006/wordml" xmlns:wps="http://schemas.microsoft.com/office/word/2010/wordprocessingShape" mc:Ignorable="w14 w15 w16se wp14">
   <w:sdt>
     <w:sdtPr>
       <w:id w:val="2054505908"/>
@@ -16254,7 +16282,7 @@
           <w:rPr>
             <w:noProof/>
           </w:rPr>
-          <w:t>6</w:t>
+          <w:t>7</w:t>
         </w:r>
         <w:r>
           <w:rPr>
@@ -16278,7 +16306,7 @@
 </file>
 
 <file path=word/footnotes.xml><?xml version="1.0" encoding="utf-8"?>
-<w:footnotes xmlns:wpc="http://schemas.microsoft.com/office/word/2010/wordprocessingCanvas" xmlns:mc="http://schemas.openxmlformats.org/markup-compatibility/2006" xmlns:o="urn:schemas-microsoft-com:office:office" xmlns:r="http://schemas.openxmlformats.org/officeDocument/2006/relationships" xmlns:m="http://schemas.openxmlformats.org/officeDocument/2006/math" xmlns:v="urn:schemas-microsoft-com:vml" xmlns:wp14="http://schemas.microsoft.com/office/word/2010/wordprocessingDrawing" xmlns:wp="http://schemas.openxmlformats.org/drawingml/2006/wordprocessingDrawing" xmlns:w10="urn:schemas-microsoft-com:office:word" xmlns:w="http://schemas.openxmlformats.org/wordprocessingml/2006/main" xmlns:w14="http://schemas.microsoft.com/office/word/2010/wordml" xmlns:w15="http://schemas.microsoft.com/office/word/2012/wordml" xmlns:wpg="http://schemas.microsoft.com/office/word/2010/wordprocessingGroup" xmlns:wpi="http://schemas.microsoft.com/office/word/2010/wordprocessingInk" xmlns:wne="http://schemas.microsoft.com/office/word/2006/wordml" xmlns:wps="http://schemas.microsoft.com/office/word/2010/wordprocessingShape" mc:Ignorable="w14 w15 wp14">
+<w:footnotes xmlns:wpc="http://schemas.microsoft.com/office/word/2010/wordprocessingCanvas" xmlns:cx="http://schemas.microsoft.com/office/drawing/2014/chartex" xmlns:cx1="http://schemas.microsoft.com/office/drawing/2015/9/8/chartex" xmlns:mc="http://schemas.openxmlformats.org/markup-compatibility/2006" xmlns:o="urn:schemas-microsoft-com:office:office" xmlns:r="http://schemas.openxmlformats.org/officeDocument/2006/relationships" xmlns:m="http://schemas.openxmlformats.org/officeDocument/2006/math" xmlns:v="urn:schemas-microsoft-com:vml" xmlns:wp14="http://schemas.microsoft.com/office/word/2010/wordprocessingDrawing" xmlns:wp="http://schemas.openxmlformats.org/drawingml/2006/wordprocessingDrawing" xmlns:w10="urn:schemas-microsoft-com:office:word" xmlns:w="http://schemas.openxmlformats.org/wordprocessingml/2006/main" xmlns:w14="http://schemas.microsoft.com/office/word/2010/wordml" xmlns:w15="http://schemas.microsoft.com/office/word/2012/wordml" xmlns:w16se="http://schemas.microsoft.com/office/word/2015/wordml/symex" xmlns:wpg="http://schemas.microsoft.com/office/word/2010/wordprocessingGroup" xmlns:wpi="http://schemas.microsoft.com/office/word/2010/wordprocessingInk" xmlns:wne="http://schemas.microsoft.com/office/word/2006/wordml" xmlns:wps="http://schemas.microsoft.com/office/word/2010/wordprocessingShape" mc:Ignorable="w14 w15 w16se wp14">
   <w:footnote w:type="separator" w:id="-1">
     <w:p>
       <w:pPr>
@@ -16303,7 +16331,7 @@
 </file>
 
 <file path=word/header1.xml><?xml version="1.0" encoding="utf-8"?>
-<w:hdr xmlns:wpc="http://schemas.microsoft.com/office/word/2010/wordprocessingCanvas" xmlns:mc="http://schemas.openxmlformats.org/markup-compatibility/2006" xmlns:o="urn:schemas-microsoft-com:office:office" xmlns:r="http://schemas.openxmlformats.org/officeDocument/2006/relationships" xmlns:m="http://schemas.openxmlformats.org/officeDocument/2006/math" xmlns:v="urn:schemas-microsoft-com:vml" xmlns:wp14="http://schemas.microsoft.com/office/word/2010/wordprocessingDrawing" xmlns:wp="http://schemas.openxmlformats.org/drawingml/2006/wordprocessingDrawing" xmlns:w10="urn:schemas-microsoft-com:office:word" xmlns:w="http://schemas.openxmlformats.org/wordprocessingml/2006/main" xmlns:w14="http://schemas.microsoft.com/office/word/2010/wordml" xmlns:w15="http://schemas.microsoft.com/office/word/2012/wordml" xmlns:wpg="http://schemas.microsoft.com/office/word/2010/wordprocessingGroup" xmlns:wpi="http://schemas.microsoft.com/office/word/2010/wordprocessingInk" xmlns:wne="http://schemas.microsoft.com/office/word/2006/wordml" xmlns:wps="http://schemas.microsoft.com/office/word/2010/wordprocessingShape" mc:Ignorable="w14 w15 wp14">
+<w:hdr xmlns:wpc="http://schemas.microsoft.com/office/word/2010/wordprocessingCanvas" xmlns:cx="http://schemas.microsoft.com/office/drawing/2014/chartex" xmlns:cx1="http://schemas.microsoft.com/office/drawing/2015/9/8/chartex" xmlns:mc="http://schemas.openxmlformats.org/markup-compatibility/2006" xmlns:o="urn:schemas-microsoft-com:office:office" xmlns:r="http://schemas.openxmlformats.org/officeDocument/2006/relationships" xmlns:m="http://schemas.openxmlformats.org/officeDocument/2006/math" xmlns:v="urn:schemas-microsoft-com:vml" xmlns:wp14="http://schemas.microsoft.com/office/word/2010/wordprocessingDrawing" xmlns:wp="http://schemas.openxmlformats.org/drawingml/2006/wordprocessingDrawing" xmlns:w10="urn:schemas-microsoft-com:office:word" xmlns:w="http://schemas.openxmlformats.org/wordprocessingml/2006/main" xmlns:w14="http://schemas.microsoft.com/office/word/2010/wordml" xmlns:w15="http://schemas.microsoft.com/office/word/2012/wordml" xmlns:w16se="http://schemas.microsoft.com/office/word/2015/wordml/symex" xmlns:wpg="http://schemas.microsoft.com/office/word/2010/wordprocessingGroup" xmlns:wpi="http://schemas.microsoft.com/office/word/2010/wordprocessingInk" xmlns:wne="http://schemas.microsoft.com/office/word/2006/wordml" xmlns:wps="http://schemas.microsoft.com/office/word/2010/wordprocessingShape" mc:Ignorable="w14 w15 w16se wp14">
   <w:sdt>
     <w:sdtPr>
       <w:id w:val="-1779180532"/>
@@ -16356,7 +16384,7 @@
 </file>
 
 <file path=word/header10.xml><?xml version="1.0" encoding="utf-8"?>
-<w:hdr xmlns:wpc="http://schemas.microsoft.com/office/word/2010/wordprocessingCanvas" xmlns:mc="http://schemas.openxmlformats.org/markup-compatibility/2006" xmlns:o="urn:schemas-microsoft-com:office:office" xmlns:r="http://schemas.openxmlformats.org/officeDocument/2006/relationships" xmlns:m="http://schemas.openxmlformats.org/officeDocument/2006/math" xmlns:v="urn:schemas-microsoft-com:vml" xmlns:wp14="http://schemas.microsoft.com/office/word/2010/wordprocessingDrawing" xmlns:wp="http://schemas.openxmlformats.org/drawingml/2006/wordprocessingDrawing" xmlns:w10="urn:schemas-microsoft-com:office:word" xmlns:w="http://schemas.openxmlformats.org/wordprocessingml/2006/main" xmlns:w14="http://schemas.microsoft.com/office/word/2010/wordml" xmlns:w15="http://schemas.microsoft.com/office/word/2012/wordml" xmlns:wpg="http://schemas.microsoft.com/office/word/2010/wordprocessingGroup" xmlns:wpi="http://schemas.microsoft.com/office/word/2010/wordprocessingInk" xmlns:wne="http://schemas.microsoft.com/office/word/2006/wordml" xmlns:wps="http://schemas.microsoft.com/office/word/2010/wordprocessingShape" mc:Ignorable="w14 w15 wp14">
+<w:hdr xmlns:wpc="http://schemas.microsoft.com/office/word/2010/wordprocessingCanvas" xmlns:cx="http://schemas.microsoft.com/office/drawing/2014/chartex" xmlns:cx1="http://schemas.microsoft.com/office/drawing/2015/9/8/chartex" xmlns:mc="http://schemas.openxmlformats.org/markup-compatibility/2006" xmlns:o="urn:schemas-microsoft-com:office:office" xmlns:r="http://schemas.openxmlformats.org/officeDocument/2006/relationships" xmlns:m="http://schemas.openxmlformats.org/officeDocument/2006/math" xmlns:v="urn:schemas-microsoft-com:vml" xmlns:wp14="http://schemas.microsoft.com/office/word/2010/wordprocessingDrawing" xmlns:wp="http://schemas.openxmlformats.org/drawingml/2006/wordprocessingDrawing" xmlns:w10="urn:schemas-microsoft-com:office:word" xmlns:w="http://schemas.openxmlformats.org/wordprocessingml/2006/main" xmlns:w14="http://schemas.microsoft.com/office/word/2010/wordml" xmlns:w15="http://schemas.microsoft.com/office/word/2012/wordml" xmlns:w16se="http://schemas.microsoft.com/office/word/2015/wordml/symex" xmlns:wpg="http://schemas.microsoft.com/office/word/2010/wordprocessingGroup" xmlns:wpi="http://schemas.microsoft.com/office/word/2010/wordprocessingInk" xmlns:wne="http://schemas.microsoft.com/office/word/2006/wordml" xmlns:wps="http://schemas.microsoft.com/office/word/2010/wordprocessingShape" mc:Ignorable="w14 w15 w16se wp14">
   <w:sdt>
     <w:sdtPr>
       <w:id w:val="1730798178"/>
@@ -16409,7 +16437,7 @@
 </file>
 
 <file path=word/header11.xml><?xml version="1.0" encoding="utf-8"?>
-<w:hdr xmlns:wpc="http://schemas.microsoft.com/office/word/2010/wordprocessingCanvas" xmlns:mc="http://schemas.openxmlformats.org/markup-compatibility/2006" xmlns:o="urn:schemas-microsoft-com:office:office" xmlns:r="http://schemas.openxmlformats.org/officeDocument/2006/relationships" xmlns:m="http://schemas.openxmlformats.org/officeDocument/2006/math" xmlns:v="urn:schemas-microsoft-com:vml" xmlns:wp14="http://schemas.microsoft.com/office/word/2010/wordprocessingDrawing" xmlns:wp="http://schemas.openxmlformats.org/drawingml/2006/wordprocessingDrawing" xmlns:w10="urn:schemas-microsoft-com:office:word" xmlns:w="http://schemas.openxmlformats.org/wordprocessingml/2006/main" xmlns:w14="http://schemas.microsoft.com/office/word/2010/wordml" xmlns:w15="http://schemas.microsoft.com/office/word/2012/wordml" xmlns:wpg="http://schemas.microsoft.com/office/word/2010/wordprocessingGroup" xmlns:wpi="http://schemas.microsoft.com/office/word/2010/wordprocessingInk" xmlns:wne="http://schemas.microsoft.com/office/word/2006/wordml" xmlns:wps="http://schemas.microsoft.com/office/word/2010/wordprocessingShape" mc:Ignorable="w14 w15 wp14">
+<w:hdr xmlns:wpc="http://schemas.microsoft.com/office/word/2010/wordprocessingCanvas" xmlns:cx="http://schemas.microsoft.com/office/drawing/2014/chartex" xmlns:cx1="http://schemas.microsoft.com/office/drawing/2015/9/8/chartex" xmlns:mc="http://schemas.openxmlformats.org/markup-compatibility/2006" xmlns:o="urn:schemas-microsoft-com:office:office" xmlns:r="http://schemas.openxmlformats.org/officeDocument/2006/relationships" xmlns:m="http://schemas.openxmlformats.org/officeDocument/2006/math" xmlns:v="urn:schemas-microsoft-com:vml" xmlns:wp14="http://schemas.microsoft.com/office/word/2010/wordprocessingDrawing" xmlns:wp="http://schemas.openxmlformats.org/drawingml/2006/wordprocessingDrawing" xmlns:w10="urn:schemas-microsoft-com:office:word" xmlns:w="http://schemas.openxmlformats.org/wordprocessingml/2006/main" xmlns:w14="http://schemas.microsoft.com/office/word/2010/wordml" xmlns:w15="http://schemas.microsoft.com/office/word/2012/wordml" xmlns:w16se="http://schemas.microsoft.com/office/word/2015/wordml/symex" xmlns:wpg="http://schemas.microsoft.com/office/word/2010/wordprocessingGroup" xmlns:wpi="http://schemas.microsoft.com/office/word/2010/wordprocessingInk" xmlns:wne="http://schemas.microsoft.com/office/word/2006/wordml" xmlns:wps="http://schemas.microsoft.com/office/word/2010/wordprocessingShape" mc:Ignorable="w14 w15 w16se wp14">
   <w:p>
     <w:pPr>
       <w:pStyle w:val="Header"/>
@@ -16429,7 +16457,7 @@
 </file>
 
 <file path=word/header12.xml><?xml version="1.0" encoding="utf-8"?>
-<w:hdr xmlns:wpc="http://schemas.microsoft.com/office/word/2010/wordprocessingCanvas" xmlns:mc="http://schemas.openxmlformats.org/markup-compatibility/2006" xmlns:o="urn:schemas-microsoft-com:office:office" xmlns:r="http://schemas.openxmlformats.org/officeDocument/2006/relationships" xmlns:m="http://schemas.openxmlformats.org/officeDocument/2006/math" xmlns:v="urn:schemas-microsoft-com:vml" xmlns:wp14="http://schemas.microsoft.com/office/word/2010/wordprocessingDrawing" xmlns:wp="http://schemas.openxmlformats.org/drawingml/2006/wordprocessingDrawing" xmlns:w10="urn:schemas-microsoft-com:office:word" xmlns:w="http://schemas.openxmlformats.org/wordprocessingml/2006/main" xmlns:w14="http://schemas.microsoft.com/office/word/2010/wordml" xmlns:w15="http://schemas.microsoft.com/office/word/2012/wordml" xmlns:wpg="http://schemas.microsoft.com/office/word/2010/wordprocessingGroup" xmlns:wpi="http://schemas.microsoft.com/office/word/2010/wordprocessingInk" xmlns:wne="http://schemas.microsoft.com/office/word/2006/wordml" xmlns:wps="http://schemas.microsoft.com/office/word/2010/wordprocessingShape" mc:Ignorable="w14 w15 wp14">
+<w:hdr xmlns:wpc="http://schemas.microsoft.com/office/word/2010/wordprocessingCanvas" xmlns:cx="http://schemas.microsoft.com/office/drawing/2014/chartex" xmlns:cx1="http://schemas.microsoft.com/office/drawing/2015/9/8/chartex" xmlns:mc="http://schemas.openxmlformats.org/markup-compatibility/2006" xmlns:o="urn:schemas-microsoft-com:office:office" xmlns:r="http://schemas.openxmlformats.org/officeDocument/2006/relationships" xmlns:m="http://schemas.openxmlformats.org/officeDocument/2006/math" xmlns:v="urn:schemas-microsoft-com:vml" xmlns:wp14="http://schemas.microsoft.com/office/word/2010/wordprocessingDrawing" xmlns:wp="http://schemas.openxmlformats.org/drawingml/2006/wordprocessingDrawing" xmlns:w10="urn:schemas-microsoft-com:office:word" xmlns:w="http://schemas.openxmlformats.org/wordprocessingml/2006/main" xmlns:w14="http://schemas.microsoft.com/office/word/2010/wordml" xmlns:w15="http://schemas.microsoft.com/office/word/2012/wordml" xmlns:w16se="http://schemas.microsoft.com/office/word/2015/wordml/symex" xmlns:wpg="http://schemas.microsoft.com/office/word/2010/wordprocessingGroup" xmlns:wpi="http://schemas.microsoft.com/office/word/2010/wordprocessingInk" xmlns:wne="http://schemas.microsoft.com/office/word/2006/wordml" xmlns:wps="http://schemas.microsoft.com/office/word/2010/wordprocessingShape" mc:Ignorable="w14 w15 w16se wp14">
   <w:p>
     <w:pPr>
       <w:pStyle w:val="Header"/>
@@ -16445,7 +16473,7 @@
 </file>
 
 <file path=word/header13.xml><?xml version="1.0" encoding="utf-8"?>
-<w:hdr xmlns:wpc="http://schemas.microsoft.com/office/word/2010/wordprocessingCanvas" xmlns:mc="http://schemas.openxmlformats.org/markup-compatibility/2006" xmlns:o="urn:schemas-microsoft-com:office:office" xmlns:r="http://schemas.openxmlformats.org/officeDocument/2006/relationships" xmlns:m="http://schemas.openxmlformats.org/officeDocument/2006/math" xmlns:v="urn:schemas-microsoft-com:vml" xmlns:wp14="http://schemas.microsoft.com/office/word/2010/wordprocessingDrawing" xmlns:wp="http://schemas.openxmlformats.org/drawingml/2006/wordprocessingDrawing" xmlns:w10="urn:schemas-microsoft-com:office:word" xmlns:w="http://schemas.openxmlformats.org/wordprocessingml/2006/main" xmlns:w14="http://schemas.microsoft.com/office/word/2010/wordml" xmlns:w15="http://schemas.microsoft.com/office/word/2012/wordml" xmlns:wpg="http://schemas.microsoft.com/office/word/2010/wordprocessingGroup" xmlns:wpi="http://schemas.microsoft.com/office/word/2010/wordprocessingInk" xmlns:wne="http://schemas.microsoft.com/office/word/2006/wordml" xmlns:wps="http://schemas.microsoft.com/office/word/2010/wordprocessingShape" mc:Ignorable="w14 w15 wp14">
+<w:hdr xmlns:wpc="http://schemas.microsoft.com/office/word/2010/wordprocessingCanvas" xmlns:cx="http://schemas.microsoft.com/office/drawing/2014/chartex" xmlns:cx1="http://schemas.microsoft.com/office/drawing/2015/9/8/chartex" xmlns:mc="http://schemas.openxmlformats.org/markup-compatibility/2006" xmlns:o="urn:schemas-microsoft-com:office:office" xmlns:r="http://schemas.openxmlformats.org/officeDocument/2006/relationships" xmlns:m="http://schemas.openxmlformats.org/officeDocument/2006/math" xmlns:v="urn:schemas-microsoft-com:vml" xmlns:wp14="http://schemas.microsoft.com/office/word/2010/wordprocessingDrawing" xmlns:wp="http://schemas.openxmlformats.org/drawingml/2006/wordprocessingDrawing" xmlns:w10="urn:schemas-microsoft-com:office:word" xmlns:w="http://schemas.openxmlformats.org/wordprocessingml/2006/main" xmlns:w14="http://schemas.microsoft.com/office/word/2010/wordml" xmlns:w15="http://schemas.microsoft.com/office/word/2012/wordml" xmlns:w16se="http://schemas.microsoft.com/office/word/2015/wordml/symex" xmlns:wpg="http://schemas.microsoft.com/office/word/2010/wordprocessingGroup" xmlns:wpi="http://schemas.microsoft.com/office/word/2010/wordprocessingInk" xmlns:wne="http://schemas.microsoft.com/office/word/2006/wordml" xmlns:wps="http://schemas.microsoft.com/office/word/2010/wordprocessingShape" mc:Ignorable="w14 w15 w16se wp14">
   <w:sdt>
     <w:sdtPr>
       <w:id w:val="-842937254"/>
@@ -16498,7 +16526,7 @@
 </file>
 
 <file path=word/header14.xml><?xml version="1.0" encoding="utf-8"?>
-<w:hdr xmlns:wpc="http://schemas.microsoft.com/office/word/2010/wordprocessingCanvas" xmlns:mc="http://schemas.openxmlformats.org/markup-compatibility/2006" xmlns:o="urn:schemas-microsoft-com:office:office" xmlns:r="http://schemas.openxmlformats.org/officeDocument/2006/relationships" xmlns:m="http://schemas.openxmlformats.org/officeDocument/2006/math" xmlns:v="urn:schemas-microsoft-com:vml" xmlns:wp14="http://schemas.microsoft.com/office/word/2010/wordprocessingDrawing" xmlns:wp="http://schemas.openxmlformats.org/drawingml/2006/wordprocessingDrawing" xmlns:w10="urn:schemas-microsoft-com:office:word" xmlns:w="http://schemas.openxmlformats.org/wordprocessingml/2006/main" xmlns:w14="http://schemas.microsoft.com/office/word/2010/wordml" xmlns:w15="http://schemas.microsoft.com/office/word/2012/wordml" xmlns:wpg="http://schemas.microsoft.com/office/word/2010/wordprocessingGroup" xmlns:wpi="http://schemas.microsoft.com/office/word/2010/wordprocessingInk" xmlns:wne="http://schemas.microsoft.com/office/word/2006/wordml" xmlns:wps="http://schemas.microsoft.com/office/word/2010/wordprocessingShape" mc:Ignorable="w14 w15 wp14">
+<w:hdr xmlns:wpc="http://schemas.microsoft.com/office/word/2010/wordprocessingCanvas" xmlns:cx="http://schemas.microsoft.com/office/drawing/2014/chartex" xmlns:cx1="http://schemas.microsoft.com/office/drawing/2015/9/8/chartex" xmlns:mc="http://schemas.openxmlformats.org/markup-compatibility/2006" xmlns:o="urn:schemas-microsoft-com:office:office" xmlns:r="http://schemas.openxmlformats.org/officeDocument/2006/relationships" xmlns:m="http://schemas.openxmlformats.org/officeDocument/2006/math" xmlns:v="urn:schemas-microsoft-com:vml" xmlns:wp14="http://schemas.microsoft.com/office/word/2010/wordprocessingDrawing" xmlns:wp="http://schemas.openxmlformats.org/drawingml/2006/wordprocessingDrawing" xmlns:w10="urn:schemas-microsoft-com:office:word" xmlns:w="http://schemas.openxmlformats.org/wordprocessingml/2006/main" xmlns:w14="http://schemas.microsoft.com/office/word/2010/wordml" xmlns:w15="http://schemas.microsoft.com/office/word/2012/wordml" xmlns:w16se="http://schemas.microsoft.com/office/word/2015/wordml/symex" xmlns:wpg="http://schemas.microsoft.com/office/word/2010/wordprocessingGroup" xmlns:wpi="http://schemas.microsoft.com/office/word/2010/wordprocessingInk" xmlns:wne="http://schemas.microsoft.com/office/word/2006/wordml" xmlns:wps="http://schemas.microsoft.com/office/word/2010/wordprocessingShape" mc:Ignorable="w14 w15 w16se wp14">
   <w:sdt>
     <w:sdtPr>
       <w:id w:val="-1535193478"/>
@@ -16555,7 +16583,7 @@
 </file>
 
 <file path=word/header15.xml><?xml version="1.0" encoding="utf-8"?>
-<w:hdr xmlns:wpc="http://schemas.microsoft.com/office/word/2010/wordprocessingCanvas" xmlns:mc="http://schemas.openxmlformats.org/markup-compatibility/2006" xmlns:o="urn:schemas-microsoft-com:office:office" xmlns:r="http://schemas.openxmlformats.org/officeDocument/2006/relationships" xmlns:m="http://schemas.openxmlformats.org/officeDocument/2006/math" xmlns:v="urn:schemas-microsoft-com:vml" xmlns:wp14="http://schemas.microsoft.com/office/word/2010/wordprocessingDrawing" xmlns:wp="http://schemas.openxmlformats.org/drawingml/2006/wordprocessingDrawing" xmlns:w10="urn:schemas-microsoft-com:office:word" xmlns:w="http://schemas.openxmlformats.org/wordprocessingml/2006/main" xmlns:w14="http://schemas.microsoft.com/office/word/2010/wordml" xmlns:w15="http://schemas.microsoft.com/office/word/2012/wordml" xmlns:wpg="http://schemas.microsoft.com/office/word/2010/wordprocessingGroup" xmlns:wpi="http://schemas.microsoft.com/office/word/2010/wordprocessingInk" xmlns:wne="http://schemas.microsoft.com/office/word/2006/wordml" xmlns:wps="http://schemas.microsoft.com/office/word/2010/wordprocessingShape" mc:Ignorable="w14 w15 wp14">
+<w:hdr xmlns:wpc="http://schemas.microsoft.com/office/word/2010/wordprocessingCanvas" xmlns:cx="http://schemas.microsoft.com/office/drawing/2014/chartex" xmlns:cx1="http://schemas.microsoft.com/office/drawing/2015/9/8/chartex" xmlns:mc="http://schemas.openxmlformats.org/markup-compatibility/2006" xmlns:o="urn:schemas-microsoft-com:office:office" xmlns:r="http://schemas.openxmlformats.org/officeDocument/2006/relationships" xmlns:m="http://schemas.openxmlformats.org/officeDocument/2006/math" xmlns:v="urn:schemas-microsoft-com:vml" xmlns:wp14="http://schemas.microsoft.com/office/word/2010/wordprocessingDrawing" xmlns:wp="http://schemas.openxmlformats.org/drawingml/2006/wordprocessingDrawing" xmlns:w10="urn:schemas-microsoft-com:office:word" xmlns:w="http://schemas.openxmlformats.org/wordprocessingml/2006/main" xmlns:w14="http://schemas.microsoft.com/office/word/2010/wordml" xmlns:w15="http://schemas.microsoft.com/office/word/2012/wordml" xmlns:w16se="http://schemas.microsoft.com/office/word/2015/wordml/symex" xmlns:wpg="http://schemas.microsoft.com/office/word/2010/wordprocessingGroup" xmlns:wpi="http://schemas.microsoft.com/office/word/2010/wordprocessingInk" xmlns:wne="http://schemas.microsoft.com/office/word/2006/wordml" xmlns:wps="http://schemas.microsoft.com/office/word/2010/wordprocessingShape" mc:Ignorable="w14 w15 w16se wp14">
   <w:p>
     <w:pPr>
       <w:pStyle w:val="Header"/>
@@ -16575,7 +16603,7 @@
 </file>
 
 <file path=word/header16.xml><?xml version="1.0" encoding="utf-8"?>
-<w:hdr xmlns:wpc="http://schemas.microsoft.com/office/word/2010/wordprocessingCanvas" xmlns:mc="http://schemas.openxmlformats.org/markup-compatibility/2006" xmlns:o="urn:schemas-microsoft-com:office:office" xmlns:r="http://schemas.openxmlformats.org/officeDocument/2006/relationships" xmlns:m="http://schemas.openxmlformats.org/officeDocument/2006/math" xmlns:v="urn:schemas-microsoft-com:vml" xmlns:wp14="http://schemas.microsoft.com/office/word/2010/wordprocessingDrawing" xmlns:wp="http://schemas.openxmlformats.org/drawingml/2006/wordprocessingDrawing" xmlns:w10="urn:schemas-microsoft-com:office:word" xmlns:w="http://schemas.openxmlformats.org/wordprocessingml/2006/main" xmlns:w14="http://schemas.microsoft.com/office/word/2010/wordml" xmlns:w15="http://schemas.microsoft.com/office/word/2012/wordml" xmlns:wpg="http://schemas.microsoft.com/office/word/2010/wordprocessingGroup" xmlns:wpi="http://schemas.microsoft.com/office/word/2010/wordprocessingInk" xmlns:wne="http://schemas.microsoft.com/office/word/2006/wordml" xmlns:wps="http://schemas.microsoft.com/office/word/2010/wordprocessingShape" mc:Ignorable="w14 w15 wp14">
+<w:hdr xmlns:wpc="http://schemas.microsoft.com/office/word/2010/wordprocessingCanvas" xmlns:cx="http://schemas.microsoft.com/office/drawing/2014/chartex" xmlns:cx1="http://schemas.microsoft.com/office/drawing/2015/9/8/chartex" xmlns:mc="http://schemas.openxmlformats.org/markup-compatibility/2006" xmlns:o="urn:schemas-microsoft-com:office:office" xmlns:r="http://schemas.openxmlformats.org/officeDocument/2006/relationships" xmlns:m="http://schemas.openxmlformats.org/officeDocument/2006/math" xmlns:v="urn:schemas-microsoft-com:vml" xmlns:wp14="http://schemas.microsoft.com/office/word/2010/wordprocessingDrawing" xmlns:wp="http://schemas.openxmlformats.org/drawingml/2006/wordprocessingDrawing" xmlns:w10="urn:schemas-microsoft-com:office:word" xmlns:w="http://schemas.openxmlformats.org/wordprocessingml/2006/main" xmlns:w14="http://schemas.microsoft.com/office/word/2010/wordml" xmlns:w15="http://schemas.microsoft.com/office/word/2012/wordml" xmlns:w16se="http://schemas.microsoft.com/office/word/2015/wordml/symex" xmlns:wpg="http://schemas.microsoft.com/office/word/2010/wordprocessingGroup" xmlns:wpi="http://schemas.microsoft.com/office/word/2010/wordprocessingInk" xmlns:wne="http://schemas.microsoft.com/office/word/2006/wordml" xmlns:wps="http://schemas.microsoft.com/office/word/2010/wordprocessingShape" mc:Ignorable="w14 w15 w16se wp14">
   <w:p>
     <w:pPr>
       <w:pStyle w:val="Header"/>
@@ -16591,7 +16619,7 @@
 </file>
 
 <file path=word/header17.xml><?xml version="1.0" encoding="utf-8"?>
-<w:hdr xmlns:wpc="http://schemas.microsoft.com/office/word/2010/wordprocessingCanvas" xmlns:mc="http://schemas.openxmlformats.org/markup-compatibility/2006" xmlns:o="urn:schemas-microsoft-com:office:office" xmlns:r="http://schemas.openxmlformats.org/officeDocument/2006/relationships" xmlns:m="http://schemas.openxmlformats.org/officeDocument/2006/math" xmlns:v="urn:schemas-microsoft-com:vml" xmlns:wp14="http://schemas.microsoft.com/office/word/2010/wordprocessingDrawing" xmlns:wp="http://schemas.openxmlformats.org/drawingml/2006/wordprocessingDrawing" xmlns:w10="urn:schemas-microsoft-com:office:word" xmlns:w="http://schemas.openxmlformats.org/wordprocessingml/2006/main" xmlns:w14="http://schemas.microsoft.com/office/word/2010/wordml" xmlns:w15="http://schemas.microsoft.com/office/word/2012/wordml" xmlns:wpg="http://schemas.microsoft.com/office/word/2010/wordprocessingGroup" xmlns:wpi="http://schemas.microsoft.com/office/word/2010/wordprocessingInk" xmlns:wne="http://schemas.microsoft.com/office/word/2006/wordml" xmlns:wps="http://schemas.microsoft.com/office/word/2010/wordprocessingShape" mc:Ignorable="w14 w15 wp14">
+<w:hdr xmlns:wpc="http://schemas.microsoft.com/office/word/2010/wordprocessingCanvas" xmlns:cx="http://schemas.microsoft.com/office/drawing/2014/chartex" xmlns:cx1="http://schemas.microsoft.com/office/drawing/2015/9/8/chartex" xmlns:mc="http://schemas.openxmlformats.org/markup-compatibility/2006" xmlns:o="urn:schemas-microsoft-com:office:office" xmlns:r="http://schemas.openxmlformats.org/officeDocument/2006/relationships" xmlns:m="http://schemas.openxmlformats.org/officeDocument/2006/math" xmlns:v="urn:schemas-microsoft-com:vml" xmlns:wp14="http://schemas.microsoft.com/office/word/2010/wordprocessingDrawing" xmlns:wp="http://schemas.openxmlformats.org/drawingml/2006/wordprocessingDrawing" xmlns:w10="urn:schemas-microsoft-com:office:word" xmlns:w="http://schemas.openxmlformats.org/wordprocessingml/2006/main" xmlns:w14="http://schemas.microsoft.com/office/word/2010/wordml" xmlns:w15="http://schemas.microsoft.com/office/word/2012/wordml" xmlns:w16se="http://schemas.microsoft.com/office/word/2015/wordml/symex" xmlns:wpg="http://schemas.microsoft.com/office/word/2010/wordprocessingGroup" xmlns:wpi="http://schemas.microsoft.com/office/word/2010/wordprocessingInk" xmlns:wne="http://schemas.microsoft.com/office/word/2006/wordml" xmlns:wps="http://schemas.microsoft.com/office/word/2010/wordprocessingShape" mc:Ignorable="w14 w15 w16se wp14">
   <w:p>
     <w:pPr>
       <w:pStyle w:val="Header"/>
@@ -16611,7 +16639,7 @@
 </file>
 
 <file path=word/header2.xml><?xml version="1.0" encoding="utf-8"?>
-<w:hdr xmlns:wpc="http://schemas.microsoft.com/office/word/2010/wordprocessingCanvas" xmlns:mc="http://schemas.openxmlformats.org/markup-compatibility/2006" xmlns:o="urn:schemas-microsoft-com:office:office" xmlns:r="http://schemas.openxmlformats.org/officeDocument/2006/relationships" xmlns:m="http://schemas.openxmlformats.org/officeDocument/2006/math" xmlns:v="urn:schemas-microsoft-com:vml" xmlns:wp14="http://schemas.microsoft.com/office/word/2010/wordprocessingDrawing" xmlns:wp="http://schemas.openxmlformats.org/drawingml/2006/wordprocessingDrawing" xmlns:w10="urn:schemas-microsoft-com:office:word" xmlns:w="http://schemas.openxmlformats.org/wordprocessingml/2006/main" xmlns:w14="http://schemas.microsoft.com/office/word/2010/wordml" xmlns:w15="http://schemas.microsoft.com/office/word/2012/wordml" xmlns:wpg="http://schemas.microsoft.com/office/word/2010/wordprocessingGroup" xmlns:wpi="http://schemas.microsoft.com/office/word/2010/wordprocessingInk" xmlns:wne="http://schemas.microsoft.com/office/word/2006/wordml" xmlns:wps="http://schemas.microsoft.com/office/word/2010/wordprocessingShape" mc:Ignorable="w14 w15 wp14">
+<w:hdr xmlns:wpc="http://schemas.microsoft.com/office/word/2010/wordprocessingCanvas" xmlns:cx="http://schemas.microsoft.com/office/drawing/2014/chartex" xmlns:cx1="http://schemas.microsoft.com/office/drawing/2015/9/8/chartex" xmlns:mc="http://schemas.openxmlformats.org/markup-compatibility/2006" xmlns:o="urn:schemas-microsoft-com:office:office" xmlns:r="http://schemas.openxmlformats.org/officeDocument/2006/relationships" xmlns:m="http://schemas.openxmlformats.org/officeDocument/2006/math" xmlns:v="urn:schemas-microsoft-com:vml" xmlns:wp14="http://schemas.microsoft.com/office/word/2010/wordprocessingDrawing" xmlns:wp="http://schemas.openxmlformats.org/drawingml/2006/wordprocessingDrawing" xmlns:w10="urn:schemas-microsoft-com:office:word" xmlns:w="http://schemas.openxmlformats.org/wordprocessingml/2006/main" xmlns:w14="http://schemas.microsoft.com/office/word/2010/wordml" xmlns:w15="http://schemas.microsoft.com/office/word/2012/wordml" xmlns:w16se="http://schemas.microsoft.com/office/word/2015/wordml/symex" xmlns:wpg="http://schemas.microsoft.com/office/word/2010/wordprocessingGroup" xmlns:wpi="http://schemas.microsoft.com/office/word/2010/wordprocessingInk" xmlns:wne="http://schemas.microsoft.com/office/word/2006/wordml" xmlns:wps="http://schemas.microsoft.com/office/word/2010/wordprocessingShape" mc:Ignorable="w14 w15 w16se wp14">
   <w:sdt>
     <w:sdtPr>
       <w:id w:val="920216432"/>
@@ -16644,7 +16672,7 @@
           <w:rPr>
             <w:noProof/>
           </w:rPr>
-          <w:t>vii</w:t>
+          <w:t>viii</w:t>
         </w:r>
         <w:r>
           <w:rPr>
@@ -16664,7 +16692,7 @@
 </file>
 
 <file path=word/header3.xml><?xml version="1.0" encoding="utf-8"?>
-<w:hdr xmlns:wpc="http://schemas.microsoft.com/office/word/2010/wordprocessingCanvas" xmlns:mc="http://schemas.openxmlformats.org/markup-compatibility/2006" xmlns:o="urn:schemas-microsoft-com:office:office" xmlns:r="http://schemas.openxmlformats.org/officeDocument/2006/relationships" xmlns:m="http://schemas.openxmlformats.org/officeDocument/2006/math" xmlns:v="urn:schemas-microsoft-com:vml" xmlns:wp14="http://schemas.microsoft.com/office/word/2010/wordprocessingDrawing" xmlns:wp="http://schemas.openxmlformats.org/drawingml/2006/wordprocessingDrawing" xmlns:w10="urn:schemas-microsoft-com:office:word" xmlns:w="http://schemas.openxmlformats.org/wordprocessingml/2006/main" xmlns:w14="http://schemas.microsoft.com/office/word/2010/wordml" xmlns:w15="http://schemas.microsoft.com/office/word/2012/wordml" xmlns:wpg="http://schemas.microsoft.com/office/word/2010/wordprocessingGroup" xmlns:wpi="http://schemas.microsoft.com/office/word/2010/wordprocessingInk" xmlns:wne="http://schemas.microsoft.com/office/word/2006/wordml" xmlns:wps="http://schemas.microsoft.com/office/word/2010/wordprocessingShape" mc:Ignorable="w14 w15 wp14">
+<w:hdr xmlns:wpc="http://schemas.microsoft.com/office/word/2010/wordprocessingCanvas" xmlns:cx="http://schemas.microsoft.com/office/drawing/2014/chartex" xmlns:cx1="http://schemas.microsoft.com/office/drawing/2015/9/8/chartex" xmlns:mc="http://schemas.openxmlformats.org/markup-compatibility/2006" xmlns:o="urn:schemas-microsoft-com:office:office" xmlns:r="http://schemas.openxmlformats.org/officeDocument/2006/relationships" xmlns:m="http://schemas.openxmlformats.org/officeDocument/2006/math" xmlns:v="urn:schemas-microsoft-com:vml" xmlns:wp14="http://schemas.microsoft.com/office/word/2010/wordprocessingDrawing" xmlns:wp="http://schemas.openxmlformats.org/drawingml/2006/wordprocessingDrawing" xmlns:w10="urn:schemas-microsoft-com:office:word" xmlns:w="http://schemas.openxmlformats.org/wordprocessingml/2006/main" xmlns:w14="http://schemas.microsoft.com/office/word/2010/wordml" xmlns:w15="http://schemas.microsoft.com/office/word/2012/wordml" xmlns:w16se="http://schemas.microsoft.com/office/word/2015/wordml/symex" xmlns:wpg="http://schemas.microsoft.com/office/word/2010/wordprocessingGroup" xmlns:wpi="http://schemas.microsoft.com/office/word/2010/wordprocessingInk" xmlns:wne="http://schemas.microsoft.com/office/word/2006/wordml" xmlns:wps="http://schemas.microsoft.com/office/word/2010/wordprocessingShape" mc:Ignorable="w14 w15 w16se wp14">
   <w:p>
     <w:pPr>
       <w:pStyle w:val="Header"/>
@@ -16678,7 +16706,7 @@
 </file>
 
 <file path=word/header4.xml><?xml version="1.0" encoding="utf-8"?>
-<w:hdr xmlns:wpc="http://schemas.microsoft.com/office/word/2010/wordprocessingCanvas" xmlns:mc="http://schemas.openxmlformats.org/markup-compatibility/2006" xmlns:o="urn:schemas-microsoft-com:office:office" xmlns:r="http://schemas.openxmlformats.org/officeDocument/2006/relationships" xmlns:m="http://schemas.openxmlformats.org/officeDocument/2006/math" xmlns:v="urn:schemas-microsoft-com:vml" xmlns:wp14="http://schemas.microsoft.com/office/word/2010/wordprocessingDrawing" xmlns:wp="http://schemas.openxmlformats.org/drawingml/2006/wordprocessingDrawing" xmlns:w10="urn:schemas-microsoft-com:office:word" xmlns:w="http://schemas.openxmlformats.org/wordprocessingml/2006/main" xmlns:w14="http://schemas.microsoft.com/office/word/2010/wordml" xmlns:w15="http://schemas.microsoft.com/office/word/2012/wordml" xmlns:wpg="http://schemas.microsoft.com/office/word/2010/wordprocessingGroup" xmlns:wpi="http://schemas.microsoft.com/office/word/2010/wordprocessingInk" xmlns:wne="http://schemas.microsoft.com/office/word/2006/wordml" xmlns:wps="http://schemas.microsoft.com/office/word/2010/wordprocessingShape" mc:Ignorable="w14 w15 wp14">
+<w:hdr xmlns:wpc="http://schemas.microsoft.com/office/word/2010/wordprocessingCanvas" xmlns:cx="http://schemas.microsoft.com/office/drawing/2014/chartex" xmlns:cx1="http://schemas.microsoft.com/office/drawing/2015/9/8/chartex" xmlns:mc="http://schemas.openxmlformats.org/markup-compatibility/2006" xmlns:o="urn:schemas-microsoft-com:office:office" xmlns:r="http://schemas.openxmlformats.org/officeDocument/2006/relationships" xmlns:m="http://schemas.openxmlformats.org/officeDocument/2006/math" xmlns:v="urn:schemas-microsoft-com:vml" xmlns:wp14="http://schemas.microsoft.com/office/word/2010/wordprocessingDrawing" xmlns:wp="http://schemas.openxmlformats.org/drawingml/2006/wordprocessingDrawing" xmlns:w10="urn:schemas-microsoft-com:office:word" xmlns:w="http://schemas.openxmlformats.org/wordprocessingml/2006/main" xmlns:w14="http://schemas.microsoft.com/office/word/2010/wordml" xmlns:w15="http://schemas.microsoft.com/office/word/2012/wordml" xmlns:w16se="http://schemas.microsoft.com/office/word/2015/wordml/symex" xmlns:wpg="http://schemas.microsoft.com/office/word/2010/wordprocessingGroup" xmlns:wpi="http://schemas.microsoft.com/office/word/2010/wordprocessingInk" xmlns:wne="http://schemas.microsoft.com/office/word/2006/wordml" xmlns:wps="http://schemas.microsoft.com/office/word/2010/wordprocessingShape" mc:Ignorable="w14 w15 w16se wp14">
   <w:sdt>
     <w:sdtPr>
       <w:id w:val="-956327912"/>
@@ -16711,7 +16739,7 @@
           <w:rPr>
             <w:noProof/>
           </w:rPr>
-          <w:t>4</w:t>
+          <w:t>2</w:t>
         </w:r>
         <w:r>
           <w:rPr>
@@ -16731,7 +16759,7 @@
 </file>
 
 <file path=word/header5.xml><?xml version="1.0" encoding="utf-8"?>
-<w:hdr xmlns:wpc="http://schemas.microsoft.com/office/word/2010/wordprocessingCanvas" xmlns:mc="http://schemas.openxmlformats.org/markup-compatibility/2006" xmlns:o="urn:schemas-microsoft-com:office:office" xmlns:r="http://schemas.openxmlformats.org/officeDocument/2006/relationships" xmlns:m="http://schemas.openxmlformats.org/officeDocument/2006/math" xmlns:v="urn:schemas-microsoft-com:vml" xmlns:wp14="http://schemas.microsoft.com/office/word/2010/wordprocessingDrawing" xmlns:wp="http://schemas.openxmlformats.org/drawingml/2006/wordprocessingDrawing" xmlns:w10="urn:schemas-microsoft-com:office:word" xmlns:w="http://schemas.openxmlformats.org/wordprocessingml/2006/main" xmlns:w14="http://schemas.microsoft.com/office/word/2010/wordml" xmlns:w15="http://schemas.microsoft.com/office/word/2012/wordml" xmlns:wpg="http://schemas.microsoft.com/office/word/2010/wordprocessingGroup" xmlns:wpi="http://schemas.microsoft.com/office/word/2010/wordprocessingInk" xmlns:wne="http://schemas.microsoft.com/office/word/2006/wordml" xmlns:wps="http://schemas.microsoft.com/office/word/2010/wordprocessingShape" mc:Ignorable="w14 w15 wp14">
+<w:hdr xmlns:wpc="http://schemas.microsoft.com/office/word/2010/wordprocessingCanvas" xmlns:cx="http://schemas.microsoft.com/office/drawing/2014/chartex" xmlns:cx1="http://schemas.microsoft.com/office/drawing/2015/9/8/chartex" xmlns:mc="http://schemas.openxmlformats.org/markup-compatibility/2006" xmlns:o="urn:schemas-microsoft-com:office:office" xmlns:r="http://schemas.openxmlformats.org/officeDocument/2006/relationships" xmlns:m="http://schemas.openxmlformats.org/officeDocument/2006/math" xmlns:v="urn:schemas-microsoft-com:vml" xmlns:wp14="http://schemas.microsoft.com/office/word/2010/wordprocessingDrawing" xmlns:wp="http://schemas.openxmlformats.org/drawingml/2006/wordprocessingDrawing" xmlns:w10="urn:schemas-microsoft-com:office:word" xmlns:w="http://schemas.openxmlformats.org/wordprocessingml/2006/main" xmlns:w14="http://schemas.microsoft.com/office/word/2010/wordml" xmlns:w15="http://schemas.microsoft.com/office/word/2012/wordml" xmlns:w16se="http://schemas.microsoft.com/office/word/2015/wordml/symex" xmlns:wpg="http://schemas.microsoft.com/office/word/2010/wordprocessingGroup" xmlns:wpi="http://schemas.microsoft.com/office/word/2010/wordprocessingInk" xmlns:wne="http://schemas.microsoft.com/office/word/2006/wordml" xmlns:wps="http://schemas.microsoft.com/office/word/2010/wordprocessingShape" mc:Ignorable="w14 w15 w16se wp14">
   <w:p>
     <w:pPr>
       <w:pStyle w:val="Header"/>
@@ -16745,7 +16773,7 @@
 </file>
 
 <file path=word/header6.xml><?xml version="1.0" encoding="utf-8"?>
-<w:hdr xmlns:wpc="http://schemas.microsoft.com/office/word/2010/wordprocessingCanvas" xmlns:mc="http://schemas.openxmlformats.org/markup-compatibility/2006" xmlns:o="urn:schemas-microsoft-com:office:office" xmlns:r="http://schemas.openxmlformats.org/officeDocument/2006/relationships" xmlns:m="http://schemas.openxmlformats.org/officeDocument/2006/math" xmlns:v="urn:schemas-microsoft-com:vml" xmlns:wp14="http://schemas.microsoft.com/office/word/2010/wordprocessingDrawing" xmlns:wp="http://schemas.openxmlformats.org/drawingml/2006/wordprocessingDrawing" xmlns:w10="urn:schemas-microsoft-com:office:word" xmlns:w="http://schemas.openxmlformats.org/wordprocessingml/2006/main" xmlns:w14="http://schemas.microsoft.com/office/word/2010/wordml" xmlns:w15="http://schemas.microsoft.com/office/word/2012/wordml" xmlns:wpg="http://schemas.microsoft.com/office/word/2010/wordprocessingGroup" xmlns:wpi="http://schemas.microsoft.com/office/word/2010/wordprocessingInk" xmlns:wne="http://schemas.microsoft.com/office/word/2006/wordml" xmlns:wps="http://schemas.microsoft.com/office/word/2010/wordprocessingShape" mc:Ignorable="w14 w15 wp14">
+<w:hdr xmlns:wpc="http://schemas.microsoft.com/office/word/2010/wordprocessingCanvas" xmlns:cx="http://schemas.microsoft.com/office/drawing/2014/chartex" xmlns:cx1="http://schemas.microsoft.com/office/drawing/2015/9/8/chartex" xmlns:mc="http://schemas.openxmlformats.org/markup-compatibility/2006" xmlns:o="urn:schemas-microsoft-com:office:office" xmlns:r="http://schemas.openxmlformats.org/officeDocument/2006/relationships" xmlns:m="http://schemas.openxmlformats.org/officeDocument/2006/math" xmlns:v="urn:schemas-microsoft-com:vml" xmlns:wp14="http://schemas.microsoft.com/office/word/2010/wordprocessingDrawing" xmlns:wp="http://schemas.openxmlformats.org/drawingml/2006/wordprocessingDrawing" xmlns:w10="urn:schemas-microsoft-com:office:word" xmlns:w="http://schemas.openxmlformats.org/wordprocessingml/2006/main" xmlns:w14="http://schemas.microsoft.com/office/word/2010/wordml" xmlns:w15="http://schemas.microsoft.com/office/word/2012/wordml" xmlns:w16se="http://schemas.microsoft.com/office/word/2015/wordml/symex" xmlns:wpg="http://schemas.microsoft.com/office/word/2010/wordprocessingGroup" xmlns:wpi="http://schemas.microsoft.com/office/word/2010/wordprocessingInk" xmlns:wne="http://schemas.microsoft.com/office/word/2006/wordml" xmlns:wps="http://schemas.microsoft.com/office/word/2010/wordprocessingShape" mc:Ignorable="w14 w15 w16se wp14">
   <w:p>
     <w:pPr>
       <w:pStyle w:val="Header"/>
@@ -16759,7 +16787,7 @@
 </file>
 
 <file path=word/header7.xml><?xml version="1.0" encoding="utf-8"?>
-<w:hdr xmlns:wpc="http://schemas.microsoft.com/office/word/2010/wordprocessingCanvas" xmlns:mc="http://schemas.openxmlformats.org/markup-compatibility/2006" xmlns:o="urn:schemas-microsoft-com:office:office" xmlns:r="http://schemas.openxmlformats.org/officeDocument/2006/relationships" xmlns:m="http://schemas.openxmlformats.org/officeDocument/2006/math" xmlns:v="urn:schemas-microsoft-com:vml" xmlns:wp14="http://schemas.microsoft.com/office/word/2010/wordprocessingDrawing" xmlns:wp="http://schemas.openxmlformats.org/drawingml/2006/wordprocessingDrawing" xmlns:w10="urn:schemas-microsoft-com:office:word" xmlns:w="http://schemas.openxmlformats.org/wordprocessingml/2006/main" xmlns:w14="http://schemas.microsoft.com/office/word/2010/wordml" xmlns:w15="http://schemas.microsoft.com/office/word/2012/wordml" xmlns:wpg="http://schemas.microsoft.com/office/word/2010/wordprocessingGroup" xmlns:wpi="http://schemas.microsoft.com/office/word/2010/wordprocessingInk" xmlns:wne="http://schemas.microsoft.com/office/word/2006/wordml" xmlns:wps="http://schemas.microsoft.com/office/word/2010/wordprocessingShape" mc:Ignorable="w14 w15 wp14">
+<w:hdr xmlns:wpc="http://schemas.microsoft.com/office/word/2010/wordprocessingCanvas" xmlns:cx="http://schemas.microsoft.com/office/drawing/2014/chartex" xmlns:cx1="http://schemas.microsoft.com/office/drawing/2015/9/8/chartex" xmlns:mc="http://schemas.openxmlformats.org/markup-compatibility/2006" xmlns:o="urn:schemas-microsoft-com:office:office" xmlns:r="http://schemas.openxmlformats.org/officeDocument/2006/relationships" xmlns:m="http://schemas.openxmlformats.org/officeDocument/2006/math" xmlns:v="urn:schemas-microsoft-com:vml" xmlns:wp14="http://schemas.microsoft.com/office/word/2010/wordprocessingDrawing" xmlns:wp="http://schemas.openxmlformats.org/drawingml/2006/wordprocessingDrawing" xmlns:w10="urn:schemas-microsoft-com:office:word" xmlns:w="http://schemas.openxmlformats.org/wordprocessingml/2006/main" xmlns:w14="http://schemas.microsoft.com/office/word/2010/wordml" xmlns:w15="http://schemas.microsoft.com/office/word/2012/wordml" xmlns:w16se="http://schemas.microsoft.com/office/word/2015/wordml/symex" xmlns:wpg="http://schemas.microsoft.com/office/word/2010/wordprocessingGroup" xmlns:wpi="http://schemas.microsoft.com/office/word/2010/wordprocessingInk" xmlns:wne="http://schemas.microsoft.com/office/word/2006/wordml" xmlns:wps="http://schemas.microsoft.com/office/word/2010/wordprocessingShape" mc:Ignorable="w14 w15 w16se wp14">
   <w:sdt>
     <w:sdtPr>
       <w:id w:val="477501937"/>
@@ -16816,7 +16844,7 @@
 </file>
 
 <file path=word/header8.xml><?xml version="1.0" encoding="utf-8"?>
-<w:hdr xmlns:wpc="http://schemas.microsoft.com/office/word/2010/wordprocessingCanvas" xmlns:mc="http://schemas.openxmlformats.org/markup-compatibility/2006" xmlns:o="urn:schemas-microsoft-com:office:office" xmlns:r="http://schemas.openxmlformats.org/officeDocument/2006/relationships" xmlns:m="http://schemas.openxmlformats.org/officeDocument/2006/math" xmlns:v="urn:schemas-microsoft-com:vml" xmlns:wp14="http://schemas.microsoft.com/office/word/2010/wordprocessingDrawing" xmlns:wp="http://schemas.openxmlformats.org/drawingml/2006/wordprocessingDrawing" xmlns:w10="urn:schemas-microsoft-com:office:word" xmlns:w="http://schemas.openxmlformats.org/wordprocessingml/2006/main" xmlns:w14="http://schemas.microsoft.com/office/word/2010/wordml" xmlns:w15="http://schemas.microsoft.com/office/word/2012/wordml" xmlns:wpg="http://schemas.microsoft.com/office/word/2010/wordprocessingGroup" xmlns:wpi="http://schemas.microsoft.com/office/word/2010/wordprocessingInk" xmlns:wne="http://schemas.microsoft.com/office/word/2006/wordml" xmlns:wps="http://schemas.microsoft.com/office/word/2010/wordprocessingShape" mc:Ignorable="w14 w15 wp14">
+<w:hdr xmlns:wpc="http://schemas.microsoft.com/office/word/2010/wordprocessingCanvas" xmlns:cx="http://schemas.microsoft.com/office/drawing/2014/chartex" xmlns:cx1="http://schemas.microsoft.com/office/drawing/2015/9/8/chartex" xmlns:mc="http://schemas.openxmlformats.org/markup-compatibility/2006" xmlns:o="urn:schemas-microsoft-com:office:office" xmlns:r="http://schemas.openxmlformats.org/officeDocument/2006/relationships" xmlns:m="http://schemas.openxmlformats.org/officeDocument/2006/math" xmlns:v="urn:schemas-microsoft-com:vml" xmlns:wp14="http://schemas.microsoft.com/office/word/2010/wordprocessingDrawing" xmlns:wp="http://schemas.openxmlformats.org/drawingml/2006/wordprocessingDrawing" xmlns:w10="urn:schemas-microsoft-com:office:word" xmlns:w="http://schemas.openxmlformats.org/wordprocessingml/2006/main" xmlns:w14="http://schemas.microsoft.com/office/word/2010/wordml" xmlns:w15="http://schemas.microsoft.com/office/word/2012/wordml" xmlns:w16se="http://schemas.microsoft.com/office/word/2015/wordml/symex" xmlns:wpg="http://schemas.microsoft.com/office/word/2010/wordprocessingGroup" xmlns:wpi="http://schemas.microsoft.com/office/word/2010/wordprocessingInk" xmlns:wne="http://schemas.microsoft.com/office/word/2006/wordml" xmlns:wps="http://schemas.microsoft.com/office/word/2010/wordprocessingShape" mc:Ignorable="w14 w15 w16se wp14">
   <w:p>
     <w:pPr>
       <w:pStyle w:val="Header"/>
@@ -16832,7 +16860,7 @@
 </file>
 
 <file path=word/header9.xml><?xml version="1.0" encoding="utf-8"?>
-<w:hdr xmlns:wpc="http://schemas.microsoft.com/office/word/2010/wordprocessingCanvas" xmlns:mc="http://schemas.openxmlformats.org/markup-compatibility/2006" xmlns:o="urn:schemas-microsoft-com:office:office" xmlns:r="http://schemas.openxmlformats.org/officeDocument/2006/relationships" xmlns:m="http://schemas.openxmlformats.org/officeDocument/2006/math" xmlns:v="urn:schemas-microsoft-com:vml" xmlns:wp14="http://schemas.microsoft.com/office/word/2010/wordprocessingDrawing" xmlns:wp="http://schemas.openxmlformats.org/drawingml/2006/wordprocessingDrawing" xmlns:w10="urn:schemas-microsoft-com:office:word" xmlns:w="http://schemas.openxmlformats.org/wordprocessingml/2006/main" xmlns:w14="http://schemas.microsoft.com/office/word/2010/wordml" xmlns:w15="http://schemas.microsoft.com/office/word/2012/wordml" xmlns:wpg="http://schemas.microsoft.com/office/word/2010/wordprocessingGroup" xmlns:wpi="http://schemas.microsoft.com/office/word/2010/wordprocessingInk" xmlns:wne="http://schemas.microsoft.com/office/word/2006/wordml" xmlns:wps="http://schemas.microsoft.com/office/word/2010/wordprocessingShape" mc:Ignorable="w14 w15 wp14">
+<w:hdr xmlns:wpc="http://schemas.microsoft.com/office/word/2010/wordprocessingCanvas" xmlns:cx="http://schemas.microsoft.com/office/drawing/2014/chartex" xmlns:cx1="http://schemas.microsoft.com/office/drawing/2015/9/8/chartex" xmlns:mc="http://schemas.openxmlformats.org/markup-compatibility/2006" xmlns:o="urn:schemas-microsoft-com:office:office" xmlns:r="http://schemas.openxmlformats.org/officeDocument/2006/relationships" xmlns:m="http://schemas.openxmlformats.org/officeDocument/2006/math" xmlns:v="urn:schemas-microsoft-com:vml" xmlns:wp14="http://schemas.microsoft.com/office/word/2010/wordprocessingDrawing" xmlns:wp="http://schemas.openxmlformats.org/drawingml/2006/wordprocessingDrawing" xmlns:w10="urn:schemas-microsoft-com:office:word" xmlns:w="http://schemas.openxmlformats.org/wordprocessingml/2006/main" xmlns:w14="http://schemas.microsoft.com/office/word/2010/wordml" xmlns:w15="http://schemas.microsoft.com/office/word/2012/wordml" xmlns:w16se="http://schemas.microsoft.com/office/word/2015/wordml/symex" xmlns:wpg="http://schemas.microsoft.com/office/word/2010/wordprocessingGroup" xmlns:wpi="http://schemas.microsoft.com/office/word/2010/wordprocessingInk" xmlns:wne="http://schemas.microsoft.com/office/word/2006/wordml" xmlns:wps="http://schemas.microsoft.com/office/word/2010/wordprocessingShape" mc:Ignorable="w14 w15 w16se wp14">
   <w:sdt>
     <w:sdtPr>
       <w:id w:val="-1892880475"/>
@@ -16885,8 +16913,8 @@
 </file>
 
 <file path=word/numbering.xml><?xml version="1.0" encoding="utf-8"?>
-<w:numbering xmlns:wpc="http://schemas.microsoft.com/office/word/2010/wordprocessingCanvas" xmlns:mc="http://schemas.openxmlformats.org/markup-compatibility/2006" xmlns:o="urn:schemas-microsoft-com:office:office" xmlns:r="http://schemas.openxmlformats.org/officeDocument/2006/relationships" xmlns:m="http://schemas.openxmlformats.org/officeDocument/2006/math" xmlns:v="urn:schemas-microsoft-com:vml" xmlns:wp14="http://schemas.microsoft.com/office/word/2010/wordprocessingDrawing" xmlns:wp="http://schemas.openxmlformats.org/drawingml/2006/wordprocessingDrawing" xmlns:w10="urn:schemas-microsoft-com:office:word" xmlns:w="http://schemas.openxmlformats.org/wordprocessingml/2006/main" xmlns:w14="http://schemas.microsoft.com/office/word/2010/wordml" xmlns:w15="http://schemas.microsoft.com/office/word/2012/wordml" xmlns:wpg="http://schemas.microsoft.com/office/word/2010/wordprocessingGroup" xmlns:wpi="http://schemas.microsoft.com/office/word/2010/wordprocessingInk" xmlns:wne="http://schemas.microsoft.com/office/word/2006/wordml" xmlns:wps="http://schemas.microsoft.com/office/word/2010/wordprocessingShape" mc:Ignorable="w14 w15 wp14">
-  <w:abstractNum w:abstractNumId="0">
+<w:numbering xmlns:wpc="http://schemas.microsoft.com/office/word/2010/wordprocessingCanvas" xmlns:cx="http://schemas.microsoft.com/office/drawing/2014/chartex" xmlns:cx1="http://schemas.microsoft.com/office/drawing/2015/9/8/chartex" xmlns:mc="http://schemas.openxmlformats.org/markup-compatibility/2006" xmlns:o="urn:schemas-microsoft-com:office:office" xmlns:r="http://schemas.openxmlformats.org/officeDocument/2006/relationships" xmlns:m="http://schemas.openxmlformats.org/officeDocument/2006/math" xmlns:v="urn:schemas-microsoft-com:vml" xmlns:wp14="http://schemas.microsoft.com/office/word/2010/wordprocessingDrawing" xmlns:wp="http://schemas.openxmlformats.org/drawingml/2006/wordprocessingDrawing" xmlns:w10="urn:schemas-microsoft-com:office:word" xmlns:w="http://schemas.openxmlformats.org/wordprocessingml/2006/main" xmlns:w14="http://schemas.microsoft.com/office/word/2010/wordml" xmlns:w15="http://schemas.microsoft.com/office/word/2012/wordml" xmlns:w16se="http://schemas.microsoft.com/office/word/2015/wordml/symex" xmlns:wpg="http://schemas.microsoft.com/office/word/2010/wordprocessingGroup" xmlns:wpi="http://schemas.microsoft.com/office/word/2010/wordprocessingInk" xmlns:wne="http://schemas.microsoft.com/office/word/2006/wordml" xmlns:wps="http://schemas.microsoft.com/office/word/2010/wordprocessingShape" mc:Ignorable="w14 w15 w16se wp14">
+  <w:abstractNum w:abstractNumId="0" w15:restartNumberingAfterBreak="0">
     <w:nsid w:val="0BE33F1E"/>
     <w:multiLevelType w:val="hybridMultilevel"/>
     <w:tmpl w:val="E89AE77C"/>
@@ -16975,7 +17003,7 @@
       </w:pPr>
     </w:lvl>
   </w:abstractNum>
-  <w:abstractNum w:abstractNumId="1">
+  <w:abstractNum w:abstractNumId="1" w15:restartNumberingAfterBreak="0">
     <w:nsid w:val="0C4012C5"/>
     <w:multiLevelType w:val="multilevel"/>
     <w:tmpl w:val="7848CAF2"/>
@@ -17088,7 +17116,7 @@
       </w:rPr>
     </w:lvl>
   </w:abstractNum>
-  <w:abstractNum w:abstractNumId="2">
+  <w:abstractNum w:abstractNumId="2" w15:restartNumberingAfterBreak="0">
     <w:nsid w:val="13596562"/>
     <w:multiLevelType w:val="multilevel"/>
     <w:tmpl w:val="5688175A"/>
@@ -17201,7 +17229,7 @@
       </w:rPr>
     </w:lvl>
   </w:abstractNum>
-  <w:abstractNum w:abstractNumId="3">
+  <w:abstractNum w:abstractNumId="3" w15:restartNumberingAfterBreak="0">
     <w:nsid w:val="139A1D30"/>
     <w:multiLevelType w:val="multilevel"/>
     <w:tmpl w:val="A5B483F8"/>
@@ -17314,7 +17342,7 @@
       </w:rPr>
     </w:lvl>
   </w:abstractNum>
-  <w:abstractNum w:abstractNumId="4">
+  <w:abstractNum w:abstractNumId="4" w15:restartNumberingAfterBreak="0">
     <w:nsid w:val="13E7355F"/>
     <w:multiLevelType w:val="multilevel"/>
     <w:tmpl w:val="27C8816E"/>
@@ -17435,7 +17463,7 @@
       </w:rPr>
     </w:lvl>
   </w:abstractNum>
-  <w:abstractNum w:abstractNumId="5">
+  <w:abstractNum w:abstractNumId="5" w15:restartNumberingAfterBreak="0">
     <w:nsid w:val="197A23B5"/>
     <w:multiLevelType w:val="hybridMultilevel"/>
     <w:tmpl w:val="1CBE1F10"/>
@@ -17548,7 +17576,7 @@
       </w:rPr>
     </w:lvl>
   </w:abstractNum>
-  <w:abstractNum w:abstractNumId="6">
+  <w:abstractNum w:abstractNumId="6" w15:restartNumberingAfterBreak="0">
     <w:nsid w:val="1A67228B"/>
     <w:multiLevelType w:val="hybridMultilevel"/>
     <w:tmpl w:val="EC76F794"/>
@@ -17637,7 +17665,7 @@
       </w:pPr>
     </w:lvl>
   </w:abstractNum>
-  <w:abstractNum w:abstractNumId="7">
+  <w:abstractNum w:abstractNumId="7" w15:restartNumberingAfterBreak="0">
     <w:nsid w:val="1BEC6A90"/>
     <w:multiLevelType w:val="hybridMultilevel"/>
     <w:tmpl w:val="D2C42400"/>
@@ -17726,7 +17754,7 @@
       </w:pPr>
     </w:lvl>
   </w:abstractNum>
-  <w:abstractNum w:abstractNumId="8">
+  <w:abstractNum w:abstractNumId="8" w15:restartNumberingAfterBreak="0">
     <w:nsid w:val="28753EC2"/>
     <w:multiLevelType w:val="multilevel"/>
     <w:tmpl w:val="93A22678"/>
@@ -17839,7 +17867,7 @@
       </w:rPr>
     </w:lvl>
   </w:abstractNum>
-  <w:abstractNum w:abstractNumId="9">
+  <w:abstractNum w:abstractNumId="9" w15:restartNumberingAfterBreak="0">
     <w:nsid w:val="2FB91455"/>
     <w:multiLevelType w:val="multilevel"/>
     <w:tmpl w:val="5E76567E"/>
@@ -17952,7 +17980,7 @@
       </w:rPr>
     </w:lvl>
   </w:abstractNum>
-  <w:abstractNum w:abstractNumId="10">
+  <w:abstractNum w:abstractNumId="10" w15:restartNumberingAfterBreak="0">
     <w:nsid w:val="361B684A"/>
     <w:multiLevelType w:val="multilevel"/>
     <w:tmpl w:val="8EA01A3A"/>
@@ -18070,7 +18098,7 @@
       </w:rPr>
     </w:lvl>
   </w:abstractNum>
-  <w:abstractNum w:abstractNumId="11">
+  <w:abstractNum w:abstractNumId="11" w15:restartNumberingAfterBreak="0">
     <w:nsid w:val="4197769D"/>
     <w:multiLevelType w:val="hybridMultilevel"/>
     <w:tmpl w:val="7D744276"/>
@@ -18159,7 +18187,7 @@
       </w:pPr>
     </w:lvl>
   </w:abstractNum>
-  <w:abstractNum w:abstractNumId="12">
+  <w:abstractNum w:abstractNumId="12" w15:restartNumberingAfterBreak="0">
     <w:nsid w:val="42156DA0"/>
     <w:multiLevelType w:val="hybridMultilevel"/>
     <w:tmpl w:val="63D4568E"/>
@@ -18248,7 +18276,7 @@
       </w:pPr>
     </w:lvl>
   </w:abstractNum>
-  <w:abstractNum w:abstractNumId="13">
+  <w:abstractNum w:abstractNumId="13" w15:restartNumberingAfterBreak="0">
     <w:nsid w:val="48E6659F"/>
     <w:multiLevelType w:val="hybridMultilevel"/>
     <w:tmpl w:val="80A6CCD8"/>
@@ -18337,7 +18365,7 @@
       </w:pPr>
     </w:lvl>
   </w:abstractNum>
-  <w:abstractNum w:abstractNumId="14">
+  <w:abstractNum w:abstractNumId="14" w15:restartNumberingAfterBreak="0">
     <w:nsid w:val="4A89317E"/>
     <w:multiLevelType w:val="hybridMultilevel"/>
     <w:tmpl w:val="2C3C790E"/>
@@ -18426,7 +18454,7 @@
       </w:pPr>
     </w:lvl>
   </w:abstractNum>
-  <w:abstractNum w:abstractNumId="15">
+  <w:abstractNum w:abstractNumId="15" w15:restartNumberingAfterBreak="0">
     <w:nsid w:val="556A1A51"/>
     <w:multiLevelType w:val="hybridMultilevel"/>
     <w:tmpl w:val="7D744276"/>
@@ -18515,7 +18543,7 @@
       </w:pPr>
     </w:lvl>
   </w:abstractNum>
-  <w:abstractNum w:abstractNumId="16">
+  <w:abstractNum w:abstractNumId="16" w15:restartNumberingAfterBreak="0">
     <w:nsid w:val="57982F13"/>
     <w:multiLevelType w:val="multilevel"/>
     <w:tmpl w:val="57982F13"/>
@@ -18601,7 +18629,7 @@
       </w:pPr>
     </w:lvl>
   </w:abstractNum>
-  <w:abstractNum w:abstractNumId="17">
+  <w:abstractNum w:abstractNumId="17" w15:restartNumberingAfterBreak="0">
     <w:nsid w:val="5ECD1AA2"/>
     <w:multiLevelType w:val="hybridMultilevel"/>
     <w:tmpl w:val="EC2E3010"/>
@@ -18687,7 +18715,7 @@
       </w:pPr>
     </w:lvl>
   </w:abstractNum>
-  <w:abstractNum w:abstractNumId="18">
+  <w:abstractNum w:abstractNumId="18" w15:restartNumberingAfterBreak="0">
     <w:nsid w:val="60A01F0D"/>
     <w:multiLevelType w:val="hybridMultilevel"/>
     <w:tmpl w:val="6B6C8B0E"/>
@@ -18773,7 +18801,7 @@
       </w:pPr>
     </w:lvl>
   </w:abstractNum>
-  <w:abstractNum w:abstractNumId="19">
+  <w:abstractNum w:abstractNumId="19" w15:restartNumberingAfterBreak="0">
     <w:nsid w:val="61AB239E"/>
     <w:multiLevelType w:val="multilevel"/>
     <w:tmpl w:val="AC2EEB26"/>
@@ -18886,7 +18914,7 @@
       </w:rPr>
     </w:lvl>
   </w:abstractNum>
-  <w:abstractNum w:abstractNumId="20">
+  <w:abstractNum w:abstractNumId="20" w15:restartNumberingAfterBreak="0">
     <w:nsid w:val="628F52B1"/>
     <w:multiLevelType w:val="multilevel"/>
     <w:tmpl w:val="3E128A50"/>
@@ -18999,7 +19027,7 @@
       </w:rPr>
     </w:lvl>
   </w:abstractNum>
-  <w:abstractNum w:abstractNumId="21">
+  <w:abstractNum w:abstractNumId="21" w15:restartNumberingAfterBreak="0">
     <w:nsid w:val="66F179B1"/>
     <w:multiLevelType w:val="multilevel"/>
     <w:tmpl w:val="8FEE00AA"/>
@@ -19112,7 +19140,7 @@
       </w:rPr>
     </w:lvl>
   </w:abstractNum>
-  <w:abstractNum w:abstractNumId="22">
+  <w:abstractNum w:abstractNumId="22" w15:restartNumberingAfterBreak="0">
     <w:nsid w:val="6FFD02FC"/>
     <w:multiLevelType w:val="hybridMultilevel"/>
     <w:tmpl w:val="64B63728"/>
@@ -19198,7 +19226,7 @@
       </w:pPr>
     </w:lvl>
   </w:abstractNum>
-  <w:abstractNum w:abstractNumId="23">
+  <w:abstractNum w:abstractNumId="23" w15:restartNumberingAfterBreak="0">
     <w:nsid w:val="7E6A6E19"/>
     <w:multiLevelType w:val="hybridMultilevel"/>
     <w:tmpl w:val="16E6DA18"/>
@@ -19387,7 +19415,7 @@
 </file>
 
 <file path=word/styles.xml><?xml version="1.0" encoding="utf-8"?>
-<w:styles xmlns:mc="http://schemas.openxmlformats.org/markup-compatibility/2006" xmlns:r="http://schemas.openxmlformats.org/officeDocument/2006/relationships" xmlns:w="http://schemas.openxmlformats.org/wordprocessingml/2006/main" xmlns:w14="http://schemas.microsoft.com/office/word/2010/wordml" xmlns:w15="http://schemas.microsoft.com/office/word/2012/wordml" mc:Ignorable="w14 w15">
+<w:styles xmlns:mc="http://schemas.openxmlformats.org/markup-compatibility/2006" xmlns:r="http://schemas.openxmlformats.org/officeDocument/2006/relationships" xmlns:w="http://schemas.openxmlformats.org/wordprocessingml/2006/main" xmlns:w14="http://schemas.microsoft.com/office/word/2010/wordml" xmlns:w15="http://schemas.microsoft.com/office/word/2012/wordml" xmlns:w16se="http://schemas.microsoft.com/office/word/2015/wordml/symex" mc:Ignorable="w14 w15 w16se">
   <w:docDefaults>
     <w:rPrDefault>
       <w:rPr>
@@ -20109,7 +20137,6 @@
       <w:lang w:val="en-US"/>
     </w:rPr>
     <w:tblPr>
-      <w:tblInd w:w="0" w:type="dxa"/>
       <w:tblBorders>
         <w:top w:val="single" w:sz="4" w:space="0" w:color="auto"/>
         <w:left w:val="single" w:sz="4" w:space="0" w:color="auto"/>
@@ -20118,12 +20145,6 @@
         <w:insideH w:val="single" w:sz="4" w:space="0" w:color="auto"/>
         <w:insideV w:val="single" w:sz="4" w:space="0" w:color="auto"/>
       </w:tblBorders>
-      <w:tblCellMar>
-        <w:top w:w="0" w:type="dxa"/>
-        <w:left w:w="108" w:type="dxa"/>
-        <w:bottom w:w="0" w:type="dxa"/>
-        <w:right w:w="108" w:type="dxa"/>
-      </w:tblCellMar>
     </w:tblPr>
   </w:style>
   <w:style w:type="paragraph" w:styleId="Caption">

</xml_diff>